<commit_message>
Tentativa de adicionar imagens com descricao no Template
</commit_message>
<xml_diff>
--- a/doc/TemplateDocument.docx
+++ b/doc/TemplateDocument.docx
@@ -1,6 +1,6 @@
 
 <file path=word/document.xml><?xml version="1.0" encoding="utf-8"?>
-<w:document xmlns:wpc="http://schemas.microsoft.com/office/word/2010/wordprocessingCanvas" xmlns:cx="http://schemas.microsoft.com/office/drawing/2014/chartex" xmlns:cx1="http://schemas.microsoft.com/office/drawing/2015/9/8/chartex" xmlns:cx2="http://schemas.microsoft.com/office/drawing/2015/10/21/chartex" xmlns:cx3="http://schemas.microsoft.com/office/drawing/2016/5/9/chartex" xmlns:cx4="http://schemas.microsoft.com/office/drawing/2016/5/10/chartex" xmlns:cx5="http://schemas.microsoft.com/office/drawing/2016/5/11/chartex" xmlns:cx6="http://schemas.microsoft.com/office/drawing/2016/5/12/chartex" xmlns:cx7="http://schemas.microsoft.com/office/drawing/2016/5/13/chartex" xmlns:cx8="http://schemas.microsoft.com/office/drawing/2016/5/14/chartex" xmlns:mc="http://schemas.openxmlformats.org/markup-compatibility/2006" xmlns:aink="http://schemas.microsoft.com/office/drawing/2016/ink" xmlns:am3d="http://schemas.microsoft.com/office/drawing/2017/model3d" xmlns:o="urn:schemas-microsoft-com:office:office" xmlns:oel="http://schemas.microsoft.com/office/2019/extlst" xmlns:r="http://schemas.openxmlformats.org/officeDocument/2006/relationships" xmlns:m="http://schemas.openxmlformats.org/officeDocument/2006/math" xmlns:v="urn:schemas-microsoft-com:vml" xmlns:wp14="http://schemas.microsoft.com/office/word/2010/wordprocessingDrawing" xmlns:wp="http://schemas.openxmlformats.org/drawingml/2006/wordprocessingDrawing" xmlns:w10="urn:schemas-microsoft-com:office:word" xmlns:w="http://schemas.openxmlformats.org/wordprocessingml/2006/main" xmlns:w14="http://schemas.microsoft.com/office/word/2010/wordml" xmlns:w15="http://schemas.microsoft.com/office/word/2012/wordml" xmlns:w16cex="http://schemas.microsoft.com/office/word/2018/wordml/cex" xmlns:w16cid="http://schemas.microsoft.com/office/word/2016/wordml/cid" xmlns:w16="http://schemas.microsoft.com/office/word/2018/wordml" xmlns:w16du="http://schemas.microsoft.com/office/word/2023/wordml/word16du" xmlns:w16sdtdh="http://schemas.microsoft.com/office/word/2020/wordml/sdtdatahash" xmlns:w16se="http://schemas.microsoft.com/office/word/2015/wordml/symex" xmlns:wpg="http://schemas.microsoft.com/office/word/2010/wordprocessingGroup" xmlns:wpi="http://schemas.microsoft.com/office/word/2010/wordprocessingInk" xmlns:wne="http://schemas.microsoft.com/office/word/2006/wordml" xmlns:wps="http://schemas.microsoft.com/office/word/2010/wordprocessingShape" mc:Ignorable="w14 w15 w16se w16cid w16 w16cex w16sdtdh w16du wp14">
+<w:document xmlns:wpc="http://schemas.microsoft.com/office/word/2010/wordprocessingCanvas" xmlns:cx="http://schemas.microsoft.com/office/drawing/2014/chartex" xmlns:mc="http://schemas.openxmlformats.org/markup-compatibility/2006" xmlns:o="urn:schemas-microsoft-com:office:office" xmlns:r="http://schemas.openxmlformats.org/officeDocument/2006/relationships" xmlns:m="http://schemas.openxmlformats.org/officeDocument/2006/math" xmlns:v="urn:schemas-microsoft-com:vml" xmlns:wp14="http://schemas.microsoft.com/office/word/2010/wordprocessingDrawing" xmlns:wp="http://schemas.openxmlformats.org/drawingml/2006/wordprocessingDrawing" xmlns:w10="urn:schemas-microsoft-com:office:word" xmlns:w="http://schemas.openxmlformats.org/wordprocessingml/2006/main" xmlns:w14="http://schemas.microsoft.com/office/word/2010/wordml" xmlns:w15="http://schemas.microsoft.com/office/word/2012/wordml" xmlns:w16se="http://schemas.microsoft.com/office/word/2015/wordml/symex" xmlns:wpg="http://schemas.microsoft.com/office/word/2010/wordprocessingGroup" xmlns:wpi="http://schemas.microsoft.com/office/word/2010/wordprocessingInk" xmlns:wne="http://schemas.microsoft.com/office/word/2006/wordml" xmlns:wps="http://schemas.microsoft.com/office/word/2010/wordprocessingShape" mc:Ignorable="w14 w15 w16se wp14">
   <w:body>
     <w:p>
       <w:pPr>
@@ -202,6 +202,7 @@
           <w:sz w:val="32"/>
           <w:szCs w:val="32"/>
         </w:rPr>
+        <w:lastRenderedPageBreak/>
         <w:t xml:space="preserve">PREENCHIMENTO DA </w:t>
       </w:r>
       <w:bookmarkEnd w:id="0"/>
@@ -282,7 +283,16 @@
                 <w:sz w:val="22"/>
                 <w:szCs w:val="22"/>
               </w:rPr>
-              <w:t>No. da Chamada</w:t>
+              <w:t>No.</w:t>
+            </w:r>
+            <w:r>
+              <w:rPr>
+                <w:rFonts w:ascii="Arial" w:hAnsi="Arial" w:cs="Arial"/>
+                <w:b/>
+                <w:sz w:val="22"/>
+                <w:szCs w:val="22"/>
+              </w:rPr>
+              <w:t xml:space="preserve"> da Chamada</w:t>
             </w:r>
           </w:p>
         </w:tc>
@@ -900,7 +910,16 @@
                 <w:sz w:val="22"/>
                 <w:szCs w:val="22"/>
               </w:rPr>
-              <w:t>Descrição da Solicitação:</w:t>
+              <w:t>Descrição</w:t>
+            </w:r>
+            <w:r>
+              <w:rPr>
+                <w:rFonts w:ascii="Arial" w:hAnsi="Arial" w:cs="Arial"/>
+                <w:b/>
+                <w:sz w:val="22"/>
+                <w:szCs w:val="22"/>
+              </w:rPr>
+              <w:t xml:space="preserve"> da Solicitação:</w:t>
             </w:r>
           </w:p>
         </w:tc>
@@ -1369,7 +1388,16 @@
                 <w:sz w:val="22"/>
                 <w:szCs w:val="22"/>
               </w:rPr>
-              <w:t>Descrição ou Imagem da Localização da Funcionalidade</w:t>
+              <w:t xml:space="preserve">Descrição ou </w:t>
+            </w:r>
+            <w:r>
+              <w:rPr>
+                <w:rFonts w:ascii="Arial" w:hAnsi="Arial" w:cs="Arial"/>
+                <w:b/>
+                <w:sz w:val="22"/>
+                <w:szCs w:val="22"/>
+              </w:rPr>
+              <w:t>Imagem da Localização da Funcionalidade</w:t>
             </w:r>
           </w:p>
         </w:tc>
@@ -1463,6 +1491,120 @@
           <w:p>
             <w:pPr>
               <w:pStyle w:val="SemEspaamento"/>
+            </w:pPr>
+            <w:r>
+              <w:t>@image1</w:t>
+            </w:r>
+          </w:p>
+          <w:p>
+            <w:pPr>
+              <w:pStyle w:val="SemEspaamento"/>
+            </w:pPr>
+            <w:r>
+              <w:t>@image</w:t>
+            </w:r>
+            <w:r>
+              <w:t>2</w:t>
+            </w:r>
+          </w:p>
+          <w:p>
+            <w:pPr>
+              <w:pStyle w:val="SemEspaamento"/>
+            </w:pPr>
+            <w:r>
+              <w:t>@image</w:t>
+            </w:r>
+            <w:r>
+              <w:t>3</w:t>
+            </w:r>
+          </w:p>
+          <w:p>
+            <w:pPr>
+              <w:pStyle w:val="SemEspaamento"/>
+            </w:pPr>
+            <w:r>
+              <w:t>@image</w:t>
+            </w:r>
+            <w:r>
+              <w:t>4</w:t>
+            </w:r>
+          </w:p>
+          <w:p>
+            <w:pPr>
+              <w:pStyle w:val="SemEspaamento"/>
+            </w:pPr>
+            <w:r>
+              <w:t>@image</w:t>
+            </w:r>
+            <w:r>
+              <w:t>5</w:t>
+            </w:r>
+          </w:p>
+          <w:p>
+            <w:pPr>
+              <w:pStyle w:val="SemEspaamento"/>
+            </w:pPr>
+            <w:r>
+              <w:t>@image</w:t>
+            </w:r>
+            <w:r>
+              <w:t>6</w:t>
+            </w:r>
+          </w:p>
+          <w:p>
+            <w:pPr>
+              <w:pStyle w:val="SemEspaamento"/>
+            </w:pPr>
+            <w:r>
+              <w:t>@image</w:t>
+            </w:r>
+            <w:r>
+              <w:t>7</w:t>
+            </w:r>
+          </w:p>
+          <w:p>
+            <w:pPr>
+              <w:pStyle w:val="SemEspaamento"/>
+            </w:pPr>
+            <w:r>
+              <w:t>@image</w:t>
+            </w:r>
+            <w:r>
+              <w:t>8</w:t>
+            </w:r>
+          </w:p>
+          <w:p>
+            <w:pPr>
+              <w:pStyle w:val="SemEspaamento"/>
+            </w:pPr>
+            <w:r>
+              <w:t>@image</w:t>
+            </w:r>
+            <w:r>
+              <w:t>9</w:t>
+            </w:r>
+            <w:bookmarkStart w:id="1" w:name="_GoBack"/>
+            <w:bookmarkEnd w:id="1"/>
+          </w:p>
+          <w:p>
+            <w:pPr>
+              <w:pStyle w:val="SemEspaamento"/>
+            </w:pPr>
+            <w:r>
+              <w:t>@image1</w:t>
+            </w:r>
+            <w:r>
+              <w:t>0</w:t>
+            </w:r>
+          </w:p>
+          <w:p>
+            <w:pPr>
+              <w:pStyle w:val="SemEspaamento"/>
+            </w:pPr>
+          </w:p>
+          <w:p>
+            <w:pPr>
+              <w:pStyle w:val="SemEspaamento"/>
               <w:widowControl w:val="0"/>
               <w:spacing w:line="240" w:lineRule="auto"/>
               <w:ind w:left="27"/>
@@ -1577,6 +1719,7 @@
           <w:sz w:val="32"/>
           <w:szCs w:val="32"/>
         </w:rPr>
+        <w:lastRenderedPageBreak/>
         <w:t>PREENCHIMENTO DO TESTE E QUALIDADE</w:t>
       </w:r>
     </w:p>
@@ -1960,7 +2103,7 @@
 </file>
 
 <file path=word/endnotes.xml><?xml version="1.0" encoding="utf-8"?>
-<w:endnotes xmlns:wpc="http://schemas.microsoft.com/office/word/2010/wordprocessingCanvas" xmlns:cx="http://schemas.microsoft.com/office/drawing/2014/chartex" xmlns:cx1="http://schemas.microsoft.com/office/drawing/2015/9/8/chartex" xmlns:cx2="http://schemas.microsoft.com/office/drawing/2015/10/21/chartex" xmlns:cx3="http://schemas.microsoft.com/office/drawing/2016/5/9/chartex" xmlns:cx4="http://schemas.microsoft.com/office/drawing/2016/5/10/chartex" xmlns:cx5="http://schemas.microsoft.com/office/drawing/2016/5/11/chartex" xmlns:cx6="http://schemas.microsoft.com/office/drawing/2016/5/12/chartex" xmlns:cx7="http://schemas.microsoft.com/office/drawing/2016/5/13/chartex" xmlns:cx8="http://schemas.microsoft.com/office/drawing/2016/5/14/chartex" xmlns:mc="http://schemas.openxmlformats.org/markup-compatibility/2006" xmlns:aink="http://schemas.microsoft.com/office/drawing/2016/ink" xmlns:am3d="http://schemas.microsoft.com/office/drawing/2017/model3d" xmlns:o="urn:schemas-microsoft-com:office:office" xmlns:oel="http://schemas.microsoft.com/office/2019/extlst" xmlns:r="http://schemas.openxmlformats.org/officeDocument/2006/relationships" xmlns:m="http://schemas.openxmlformats.org/officeDocument/2006/math" xmlns:v="urn:schemas-microsoft-com:vml" xmlns:wp14="http://schemas.microsoft.com/office/word/2010/wordprocessingDrawing" xmlns:wp="http://schemas.openxmlformats.org/drawingml/2006/wordprocessingDrawing" xmlns:w10="urn:schemas-microsoft-com:office:word" xmlns:w="http://schemas.openxmlformats.org/wordprocessingml/2006/main" xmlns:w14="http://schemas.microsoft.com/office/word/2010/wordml" xmlns:w15="http://schemas.microsoft.com/office/word/2012/wordml" xmlns:w16cex="http://schemas.microsoft.com/office/word/2018/wordml/cex" xmlns:w16cid="http://schemas.microsoft.com/office/word/2016/wordml/cid" xmlns:w16="http://schemas.microsoft.com/office/word/2018/wordml" xmlns:w16du="http://schemas.microsoft.com/office/word/2023/wordml/word16du" xmlns:w16sdtdh="http://schemas.microsoft.com/office/word/2020/wordml/sdtdatahash" xmlns:w16se="http://schemas.microsoft.com/office/word/2015/wordml/symex" xmlns:wpg="http://schemas.microsoft.com/office/word/2010/wordprocessingGroup" xmlns:wpi="http://schemas.microsoft.com/office/word/2010/wordprocessingInk" xmlns:wne="http://schemas.microsoft.com/office/word/2006/wordml" xmlns:wps="http://schemas.microsoft.com/office/word/2010/wordprocessingShape" mc:Ignorable="w14 w15 w16se w16cid w16 w16cex w16sdtdh w16du wp14">
+<w:endnotes xmlns:wpc="http://schemas.microsoft.com/office/word/2010/wordprocessingCanvas" xmlns:cx="http://schemas.microsoft.com/office/drawing/2014/chartex" xmlns:mc="http://schemas.openxmlformats.org/markup-compatibility/2006" xmlns:o="urn:schemas-microsoft-com:office:office" xmlns:r="http://schemas.openxmlformats.org/officeDocument/2006/relationships" xmlns:m="http://schemas.openxmlformats.org/officeDocument/2006/math" xmlns:v="urn:schemas-microsoft-com:vml" xmlns:wp14="http://schemas.microsoft.com/office/word/2010/wordprocessingDrawing" xmlns:wp="http://schemas.openxmlformats.org/drawingml/2006/wordprocessingDrawing" xmlns:w10="urn:schemas-microsoft-com:office:word" xmlns:w="http://schemas.openxmlformats.org/wordprocessingml/2006/main" xmlns:w14="http://schemas.microsoft.com/office/word/2010/wordml" xmlns:w15="http://schemas.microsoft.com/office/word/2012/wordml" xmlns:w16se="http://schemas.microsoft.com/office/word/2015/wordml/symex" xmlns:wpg="http://schemas.microsoft.com/office/word/2010/wordprocessingGroup" xmlns:wpi="http://schemas.microsoft.com/office/word/2010/wordprocessingInk" xmlns:wne="http://schemas.microsoft.com/office/word/2006/wordml" xmlns:wps="http://schemas.microsoft.com/office/word/2010/wordprocessingShape" mc:Ignorable="w14 w15 w16se wp14">
   <w:endnote w:type="separator" w:id="-1">
     <w:p>
       <w:pPr>
@@ -1985,7 +2128,7 @@
 </file>
 
 <file path=word/footer1.xml><?xml version="1.0" encoding="utf-8"?>
-<w:ftr xmlns:wpc="http://schemas.microsoft.com/office/word/2010/wordprocessingCanvas" xmlns:cx="http://schemas.microsoft.com/office/drawing/2014/chartex" xmlns:cx1="http://schemas.microsoft.com/office/drawing/2015/9/8/chartex" xmlns:cx2="http://schemas.microsoft.com/office/drawing/2015/10/21/chartex" xmlns:cx3="http://schemas.microsoft.com/office/drawing/2016/5/9/chartex" xmlns:cx4="http://schemas.microsoft.com/office/drawing/2016/5/10/chartex" xmlns:cx5="http://schemas.microsoft.com/office/drawing/2016/5/11/chartex" xmlns:cx6="http://schemas.microsoft.com/office/drawing/2016/5/12/chartex" xmlns:cx7="http://schemas.microsoft.com/office/drawing/2016/5/13/chartex" xmlns:cx8="http://schemas.microsoft.com/office/drawing/2016/5/14/chartex" xmlns:mc="http://schemas.openxmlformats.org/markup-compatibility/2006" xmlns:aink="http://schemas.microsoft.com/office/drawing/2016/ink" xmlns:am3d="http://schemas.microsoft.com/office/drawing/2017/model3d" xmlns:o="urn:schemas-microsoft-com:office:office" xmlns:oel="http://schemas.microsoft.com/office/2019/extlst" xmlns:r="http://schemas.openxmlformats.org/officeDocument/2006/relationships" xmlns:m="http://schemas.openxmlformats.org/officeDocument/2006/math" xmlns:v="urn:schemas-microsoft-com:vml" xmlns:wp14="http://schemas.microsoft.com/office/word/2010/wordprocessingDrawing" xmlns:wp="http://schemas.openxmlformats.org/drawingml/2006/wordprocessingDrawing" xmlns:w10="urn:schemas-microsoft-com:office:word" xmlns:w="http://schemas.openxmlformats.org/wordprocessingml/2006/main" xmlns:w14="http://schemas.microsoft.com/office/word/2010/wordml" xmlns:w15="http://schemas.microsoft.com/office/word/2012/wordml" xmlns:w16cex="http://schemas.microsoft.com/office/word/2018/wordml/cex" xmlns:w16cid="http://schemas.microsoft.com/office/word/2016/wordml/cid" xmlns:w16="http://schemas.microsoft.com/office/word/2018/wordml" xmlns:w16du="http://schemas.microsoft.com/office/word/2023/wordml/word16du" xmlns:w16sdtdh="http://schemas.microsoft.com/office/word/2020/wordml/sdtdatahash" xmlns:w16se="http://schemas.microsoft.com/office/word/2015/wordml/symex" xmlns:wpg="http://schemas.microsoft.com/office/word/2010/wordprocessingGroup" xmlns:wpi="http://schemas.microsoft.com/office/word/2010/wordprocessingInk" xmlns:wne="http://schemas.microsoft.com/office/word/2006/wordml" xmlns:wps="http://schemas.microsoft.com/office/word/2010/wordprocessingShape" mc:Ignorable="w14 w15 w16se w16cid w16 w16cex w16sdtdh w16du wp14">
+<w:ftr xmlns:wpc="http://schemas.microsoft.com/office/word/2010/wordprocessingCanvas" xmlns:cx="http://schemas.microsoft.com/office/drawing/2014/chartex" xmlns:mc="http://schemas.openxmlformats.org/markup-compatibility/2006" xmlns:o="urn:schemas-microsoft-com:office:office" xmlns:r="http://schemas.openxmlformats.org/officeDocument/2006/relationships" xmlns:m="http://schemas.openxmlformats.org/officeDocument/2006/math" xmlns:v="urn:schemas-microsoft-com:vml" xmlns:wp14="http://schemas.microsoft.com/office/word/2010/wordprocessingDrawing" xmlns:wp="http://schemas.openxmlformats.org/drawingml/2006/wordprocessingDrawing" xmlns:w10="urn:schemas-microsoft-com:office:word" xmlns:w="http://schemas.openxmlformats.org/wordprocessingml/2006/main" xmlns:w14="http://schemas.microsoft.com/office/word/2010/wordml" xmlns:w15="http://schemas.microsoft.com/office/word/2012/wordml" xmlns:w16se="http://schemas.microsoft.com/office/word/2015/wordml/symex" xmlns:wpg="http://schemas.microsoft.com/office/word/2010/wordprocessingGroup" xmlns:wpi="http://schemas.microsoft.com/office/word/2010/wordprocessingInk" xmlns:wne="http://schemas.microsoft.com/office/word/2006/wordml" xmlns:wps="http://schemas.microsoft.com/office/word/2010/wordprocessingShape" mc:Ignorable="w14 w15 w16se wp14">
   <w:p>
     <w:pPr>
       <w:pStyle w:val="Rodap"/>
@@ -2037,7 +2180,7 @@
 </file>
 
 <file path=word/footer2.xml><?xml version="1.0" encoding="utf-8"?>
-<w:ftr xmlns:wpc="http://schemas.microsoft.com/office/word/2010/wordprocessingCanvas" xmlns:cx="http://schemas.microsoft.com/office/drawing/2014/chartex" xmlns:cx1="http://schemas.microsoft.com/office/drawing/2015/9/8/chartex" xmlns:cx2="http://schemas.microsoft.com/office/drawing/2015/10/21/chartex" xmlns:cx3="http://schemas.microsoft.com/office/drawing/2016/5/9/chartex" xmlns:cx4="http://schemas.microsoft.com/office/drawing/2016/5/10/chartex" xmlns:cx5="http://schemas.microsoft.com/office/drawing/2016/5/11/chartex" xmlns:cx6="http://schemas.microsoft.com/office/drawing/2016/5/12/chartex" xmlns:cx7="http://schemas.microsoft.com/office/drawing/2016/5/13/chartex" xmlns:cx8="http://schemas.microsoft.com/office/drawing/2016/5/14/chartex" xmlns:mc="http://schemas.openxmlformats.org/markup-compatibility/2006" xmlns:aink="http://schemas.microsoft.com/office/drawing/2016/ink" xmlns:am3d="http://schemas.microsoft.com/office/drawing/2017/model3d" xmlns:o="urn:schemas-microsoft-com:office:office" xmlns:oel="http://schemas.microsoft.com/office/2019/extlst" xmlns:r="http://schemas.openxmlformats.org/officeDocument/2006/relationships" xmlns:m="http://schemas.openxmlformats.org/officeDocument/2006/math" xmlns:v="urn:schemas-microsoft-com:vml" xmlns:wp14="http://schemas.microsoft.com/office/word/2010/wordprocessingDrawing" xmlns:wp="http://schemas.openxmlformats.org/drawingml/2006/wordprocessingDrawing" xmlns:w10="urn:schemas-microsoft-com:office:word" xmlns:w="http://schemas.openxmlformats.org/wordprocessingml/2006/main" xmlns:w14="http://schemas.microsoft.com/office/word/2010/wordml" xmlns:w15="http://schemas.microsoft.com/office/word/2012/wordml" xmlns:w16cex="http://schemas.microsoft.com/office/word/2018/wordml/cex" xmlns:w16cid="http://schemas.microsoft.com/office/word/2016/wordml/cid" xmlns:w16="http://schemas.microsoft.com/office/word/2018/wordml" xmlns:w16du="http://schemas.microsoft.com/office/word/2023/wordml/word16du" xmlns:w16sdtdh="http://schemas.microsoft.com/office/word/2020/wordml/sdtdatahash" xmlns:w16se="http://schemas.microsoft.com/office/word/2015/wordml/symex" xmlns:wpg="http://schemas.microsoft.com/office/word/2010/wordprocessingGroup" xmlns:wpi="http://schemas.microsoft.com/office/word/2010/wordprocessingInk" xmlns:wne="http://schemas.microsoft.com/office/word/2006/wordml" xmlns:wps="http://schemas.microsoft.com/office/word/2010/wordprocessingShape" mc:Ignorable="w14 w15 w16se w16cid w16 w16cex w16sdtdh w16du wp14">
+<w:ftr xmlns:wpc="http://schemas.microsoft.com/office/word/2010/wordprocessingCanvas" xmlns:cx="http://schemas.microsoft.com/office/drawing/2014/chartex" xmlns:mc="http://schemas.openxmlformats.org/markup-compatibility/2006" xmlns:o="urn:schemas-microsoft-com:office:office" xmlns:r="http://schemas.openxmlformats.org/officeDocument/2006/relationships" xmlns:m="http://schemas.openxmlformats.org/officeDocument/2006/math" xmlns:v="urn:schemas-microsoft-com:vml" xmlns:wp14="http://schemas.microsoft.com/office/word/2010/wordprocessingDrawing" xmlns:wp="http://schemas.openxmlformats.org/drawingml/2006/wordprocessingDrawing" xmlns:w10="urn:schemas-microsoft-com:office:word" xmlns:w="http://schemas.openxmlformats.org/wordprocessingml/2006/main" xmlns:w14="http://schemas.microsoft.com/office/word/2010/wordml" xmlns:w15="http://schemas.microsoft.com/office/word/2012/wordml" xmlns:w16se="http://schemas.microsoft.com/office/word/2015/wordml/symex" xmlns:wpg="http://schemas.microsoft.com/office/word/2010/wordprocessingGroup" xmlns:wpi="http://schemas.microsoft.com/office/word/2010/wordprocessingInk" xmlns:wne="http://schemas.microsoft.com/office/word/2006/wordml" xmlns:wps="http://schemas.microsoft.com/office/word/2010/wordprocessingShape" mc:Ignorable="w14 w15 w16se wp14">
   <w:p>
     <w:pPr>
       <w:pStyle w:val="Corpodetexto"/>
@@ -2095,7 +2238,17 @@
         <w:sz w:val="24"/>
         <w:szCs w:val="24"/>
       </w:rPr>
-      <w:t>Copyright ® desde 1994 Teorema Informática, Guarapuava. Todos os direitos reservados.</w:t>
+      <w:t xml:space="preserve">Copyright ® desde 1994 Teorema Informática, Guarapuava. Todos os direitos </w:t>
+    </w:r>
+    <w:r>
+      <w:rPr>
+        <w:rFonts w:ascii="Times New Roman" w:hAnsi="Times New Roman" w:cs="Times New Roman"/>
+        <w:b/>
+        <w:bCs/>
+        <w:sz w:val="24"/>
+        <w:szCs w:val="24"/>
+      </w:rPr>
+      <w:t>reservados.</w:t>
     </w:r>
   </w:p>
   <w:p>
@@ -2112,7 +2265,7 @@
 </file>
 
 <file path=word/footnotes.xml><?xml version="1.0" encoding="utf-8"?>
-<w:footnotes xmlns:wpc="http://schemas.microsoft.com/office/word/2010/wordprocessingCanvas" xmlns:cx="http://schemas.microsoft.com/office/drawing/2014/chartex" xmlns:cx1="http://schemas.microsoft.com/office/drawing/2015/9/8/chartex" xmlns:cx2="http://schemas.microsoft.com/office/drawing/2015/10/21/chartex" xmlns:cx3="http://schemas.microsoft.com/office/drawing/2016/5/9/chartex" xmlns:cx4="http://schemas.microsoft.com/office/drawing/2016/5/10/chartex" xmlns:cx5="http://schemas.microsoft.com/office/drawing/2016/5/11/chartex" xmlns:cx6="http://schemas.microsoft.com/office/drawing/2016/5/12/chartex" xmlns:cx7="http://schemas.microsoft.com/office/drawing/2016/5/13/chartex" xmlns:cx8="http://schemas.microsoft.com/office/drawing/2016/5/14/chartex" xmlns:mc="http://schemas.openxmlformats.org/markup-compatibility/2006" xmlns:aink="http://schemas.microsoft.com/office/drawing/2016/ink" xmlns:am3d="http://schemas.microsoft.com/office/drawing/2017/model3d" xmlns:o="urn:schemas-microsoft-com:office:office" xmlns:oel="http://schemas.microsoft.com/office/2019/extlst" xmlns:r="http://schemas.openxmlformats.org/officeDocument/2006/relationships" xmlns:m="http://schemas.openxmlformats.org/officeDocument/2006/math" xmlns:v="urn:schemas-microsoft-com:vml" xmlns:wp14="http://schemas.microsoft.com/office/word/2010/wordprocessingDrawing" xmlns:wp="http://schemas.openxmlformats.org/drawingml/2006/wordprocessingDrawing" xmlns:w10="urn:schemas-microsoft-com:office:word" xmlns:w="http://schemas.openxmlformats.org/wordprocessingml/2006/main" xmlns:w14="http://schemas.microsoft.com/office/word/2010/wordml" xmlns:w15="http://schemas.microsoft.com/office/word/2012/wordml" xmlns:w16cex="http://schemas.microsoft.com/office/word/2018/wordml/cex" xmlns:w16cid="http://schemas.microsoft.com/office/word/2016/wordml/cid" xmlns:w16="http://schemas.microsoft.com/office/word/2018/wordml" xmlns:w16du="http://schemas.microsoft.com/office/word/2023/wordml/word16du" xmlns:w16sdtdh="http://schemas.microsoft.com/office/word/2020/wordml/sdtdatahash" xmlns:w16se="http://schemas.microsoft.com/office/word/2015/wordml/symex" xmlns:wpg="http://schemas.microsoft.com/office/word/2010/wordprocessingGroup" xmlns:wpi="http://schemas.microsoft.com/office/word/2010/wordprocessingInk" xmlns:wne="http://schemas.microsoft.com/office/word/2006/wordml" xmlns:wps="http://schemas.microsoft.com/office/word/2010/wordprocessingShape" mc:Ignorable="w14 w15 w16se w16cid w16 w16cex w16sdtdh w16du wp14">
+<w:footnotes xmlns:wpc="http://schemas.microsoft.com/office/word/2010/wordprocessingCanvas" xmlns:cx="http://schemas.microsoft.com/office/drawing/2014/chartex" xmlns:mc="http://schemas.openxmlformats.org/markup-compatibility/2006" xmlns:o="urn:schemas-microsoft-com:office:office" xmlns:r="http://schemas.openxmlformats.org/officeDocument/2006/relationships" xmlns:m="http://schemas.openxmlformats.org/officeDocument/2006/math" xmlns:v="urn:schemas-microsoft-com:vml" xmlns:wp14="http://schemas.microsoft.com/office/word/2010/wordprocessingDrawing" xmlns:wp="http://schemas.openxmlformats.org/drawingml/2006/wordprocessingDrawing" xmlns:w10="urn:schemas-microsoft-com:office:word" xmlns:w="http://schemas.openxmlformats.org/wordprocessingml/2006/main" xmlns:w14="http://schemas.microsoft.com/office/word/2010/wordml" xmlns:w15="http://schemas.microsoft.com/office/word/2012/wordml" xmlns:w16se="http://schemas.microsoft.com/office/word/2015/wordml/symex" xmlns:wpg="http://schemas.microsoft.com/office/word/2010/wordprocessingGroup" xmlns:wpi="http://schemas.microsoft.com/office/word/2010/wordprocessingInk" xmlns:wne="http://schemas.microsoft.com/office/word/2006/wordml" xmlns:wps="http://schemas.microsoft.com/office/word/2010/wordprocessingShape" mc:Ignorable="w14 w15 w16se wp14">
   <w:footnote w:type="separator" w:id="-1">
     <w:p>
       <w:pPr>
@@ -2137,7 +2290,7 @@
 </file>
 
 <file path=word/header1.xml><?xml version="1.0" encoding="utf-8"?>
-<w:hdr xmlns:wpc="http://schemas.microsoft.com/office/word/2010/wordprocessingCanvas" xmlns:cx="http://schemas.microsoft.com/office/drawing/2014/chartex" xmlns:cx1="http://schemas.microsoft.com/office/drawing/2015/9/8/chartex" xmlns:cx2="http://schemas.microsoft.com/office/drawing/2015/10/21/chartex" xmlns:cx3="http://schemas.microsoft.com/office/drawing/2016/5/9/chartex" xmlns:cx4="http://schemas.microsoft.com/office/drawing/2016/5/10/chartex" xmlns:cx5="http://schemas.microsoft.com/office/drawing/2016/5/11/chartex" xmlns:cx6="http://schemas.microsoft.com/office/drawing/2016/5/12/chartex" xmlns:cx7="http://schemas.microsoft.com/office/drawing/2016/5/13/chartex" xmlns:cx8="http://schemas.microsoft.com/office/drawing/2016/5/14/chartex" xmlns:mc="http://schemas.openxmlformats.org/markup-compatibility/2006" xmlns:aink="http://schemas.microsoft.com/office/drawing/2016/ink" xmlns:am3d="http://schemas.microsoft.com/office/drawing/2017/model3d" xmlns:o="urn:schemas-microsoft-com:office:office" xmlns:oel="http://schemas.microsoft.com/office/2019/extlst" xmlns:r="http://schemas.openxmlformats.org/officeDocument/2006/relationships" xmlns:m="http://schemas.openxmlformats.org/officeDocument/2006/math" xmlns:v="urn:schemas-microsoft-com:vml" xmlns:wp14="http://schemas.microsoft.com/office/word/2010/wordprocessingDrawing" xmlns:wp="http://schemas.openxmlformats.org/drawingml/2006/wordprocessingDrawing" xmlns:w10="urn:schemas-microsoft-com:office:word" xmlns:w="http://schemas.openxmlformats.org/wordprocessingml/2006/main" xmlns:w14="http://schemas.microsoft.com/office/word/2010/wordml" xmlns:w15="http://schemas.microsoft.com/office/word/2012/wordml" xmlns:w16cex="http://schemas.microsoft.com/office/word/2018/wordml/cex" xmlns:w16cid="http://schemas.microsoft.com/office/word/2016/wordml/cid" xmlns:w16="http://schemas.microsoft.com/office/word/2018/wordml" xmlns:w16du="http://schemas.microsoft.com/office/word/2023/wordml/word16du" xmlns:w16sdtdh="http://schemas.microsoft.com/office/word/2020/wordml/sdtdatahash" xmlns:w16se="http://schemas.microsoft.com/office/word/2015/wordml/symex" xmlns:wpg="http://schemas.microsoft.com/office/word/2010/wordprocessingGroup" xmlns:wpi="http://schemas.microsoft.com/office/word/2010/wordprocessingInk" xmlns:wne="http://schemas.microsoft.com/office/word/2006/wordml" xmlns:wps="http://schemas.microsoft.com/office/word/2010/wordprocessingShape" mc:Ignorable="w14 w15 w16se w16cid w16 w16cex w16sdtdh w16du wp14">
+<w:hdr xmlns:wpc="http://schemas.microsoft.com/office/word/2010/wordprocessingCanvas" xmlns:cx="http://schemas.microsoft.com/office/drawing/2014/chartex" xmlns:mc="http://schemas.openxmlformats.org/markup-compatibility/2006" xmlns:o="urn:schemas-microsoft-com:office:office" xmlns:r="http://schemas.openxmlformats.org/officeDocument/2006/relationships" xmlns:m="http://schemas.openxmlformats.org/officeDocument/2006/math" xmlns:v="urn:schemas-microsoft-com:vml" xmlns:wp14="http://schemas.microsoft.com/office/word/2010/wordprocessingDrawing" xmlns:wp="http://schemas.openxmlformats.org/drawingml/2006/wordprocessingDrawing" xmlns:w10="urn:schemas-microsoft-com:office:word" xmlns:w="http://schemas.openxmlformats.org/wordprocessingml/2006/main" xmlns:w14="http://schemas.microsoft.com/office/word/2010/wordml" xmlns:w15="http://schemas.microsoft.com/office/word/2012/wordml" xmlns:w16se="http://schemas.microsoft.com/office/word/2015/wordml/symex" xmlns:wpg="http://schemas.microsoft.com/office/word/2010/wordprocessingGroup" xmlns:wpi="http://schemas.microsoft.com/office/word/2010/wordprocessingInk" xmlns:wne="http://schemas.microsoft.com/office/word/2006/wordml" xmlns:wps="http://schemas.microsoft.com/office/word/2010/wordprocessingShape" mc:Ignorable="w14 w15 w16se wp14">
   <w:p>
     <w:pPr>
       <w:pStyle w:val="Cabealho"/>
@@ -2246,7 +2399,7 @@
 </file>
 
 <file path=word/header2.xml><?xml version="1.0" encoding="utf-8"?>
-<w:hdr xmlns:wpc="http://schemas.microsoft.com/office/word/2010/wordprocessingCanvas" xmlns:cx="http://schemas.microsoft.com/office/drawing/2014/chartex" xmlns:cx1="http://schemas.microsoft.com/office/drawing/2015/9/8/chartex" xmlns:cx2="http://schemas.microsoft.com/office/drawing/2015/10/21/chartex" xmlns:cx3="http://schemas.microsoft.com/office/drawing/2016/5/9/chartex" xmlns:cx4="http://schemas.microsoft.com/office/drawing/2016/5/10/chartex" xmlns:cx5="http://schemas.microsoft.com/office/drawing/2016/5/11/chartex" xmlns:cx6="http://schemas.microsoft.com/office/drawing/2016/5/12/chartex" xmlns:cx7="http://schemas.microsoft.com/office/drawing/2016/5/13/chartex" xmlns:cx8="http://schemas.microsoft.com/office/drawing/2016/5/14/chartex" xmlns:mc="http://schemas.openxmlformats.org/markup-compatibility/2006" xmlns:aink="http://schemas.microsoft.com/office/drawing/2016/ink" xmlns:am3d="http://schemas.microsoft.com/office/drawing/2017/model3d" xmlns:o="urn:schemas-microsoft-com:office:office" xmlns:oel="http://schemas.microsoft.com/office/2019/extlst" xmlns:r="http://schemas.openxmlformats.org/officeDocument/2006/relationships" xmlns:m="http://schemas.openxmlformats.org/officeDocument/2006/math" xmlns:v="urn:schemas-microsoft-com:vml" xmlns:wp14="http://schemas.microsoft.com/office/word/2010/wordprocessingDrawing" xmlns:wp="http://schemas.openxmlformats.org/drawingml/2006/wordprocessingDrawing" xmlns:w10="urn:schemas-microsoft-com:office:word" xmlns:w="http://schemas.openxmlformats.org/wordprocessingml/2006/main" xmlns:w14="http://schemas.microsoft.com/office/word/2010/wordml" xmlns:w15="http://schemas.microsoft.com/office/word/2012/wordml" xmlns:w16cex="http://schemas.microsoft.com/office/word/2018/wordml/cex" xmlns:w16cid="http://schemas.microsoft.com/office/word/2016/wordml/cid" xmlns:w16="http://schemas.microsoft.com/office/word/2018/wordml" xmlns:w16du="http://schemas.microsoft.com/office/word/2023/wordml/word16du" xmlns:w16sdtdh="http://schemas.microsoft.com/office/word/2020/wordml/sdtdatahash" xmlns:w16se="http://schemas.microsoft.com/office/word/2015/wordml/symex" xmlns:wpg="http://schemas.microsoft.com/office/word/2010/wordprocessingGroup" xmlns:wpi="http://schemas.microsoft.com/office/word/2010/wordprocessingInk" xmlns:wne="http://schemas.microsoft.com/office/word/2006/wordml" xmlns:wps="http://schemas.microsoft.com/office/word/2010/wordprocessingShape" mc:Ignorable="w14 w15 w16se w16cid w16 w16cex w16sdtdh w16du wp14">
+<w:hdr xmlns:wpc="http://schemas.microsoft.com/office/word/2010/wordprocessingCanvas" xmlns:cx="http://schemas.microsoft.com/office/drawing/2014/chartex" xmlns:mc="http://schemas.openxmlformats.org/markup-compatibility/2006" xmlns:o="urn:schemas-microsoft-com:office:office" xmlns:r="http://schemas.openxmlformats.org/officeDocument/2006/relationships" xmlns:m="http://schemas.openxmlformats.org/officeDocument/2006/math" xmlns:v="urn:schemas-microsoft-com:vml" xmlns:wp14="http://schemas.microsoft.com/office/word/2010/wordprocessingDrawing" xmlns:wp="http://schemas.openxmlformats.org/drawingml/2006/wordprocessingDrawing" xmlns:w10="urn:schemas-microsoft-com:office:word" xmlns:w="http://schemas.openxmlformats.org/wordprocessingml/2006/main" xmlns:w14="http://schemas.microsoft.com/office/word/2010/wordml" xmlns:w15="http://schemas.microsoft.com/office/word/2012/wordml" xmlns:w16se="http://schemas.microsoft.com/office/word/2015/wordml/symex" xmlns:wpg="http://schemas.microsoft.com/office/word/2010/wordprocessingGroup" xmlns:wpi="http://schemas.microsoft.com/office/word/2010/wordprocessingInk" xmlns:wne="http://schemas.microsoft.com/office/word/2006/wordml" xmlns:wps="http://schemas.microsoft.com/office/word/2010/wordprocessingShape" mc:Ignorable="w14 w15 w16se wp14">
   <w:p>
     <w:pPr>
       <w:pStyle w:val="Cabealho"/>
@@ -2306,7 +2459,7 @@
 </file>
 
 <file path=word/numbering.xml><?xml version="1.0" encoding="utf-8"?>
-<w:numbering xmlns:wpc="http://schemas.microsoft.com/office/word/2010/wordprocessingCanvas" xmlns:cx="http://schemas.microsoft.com/office/drawing/2014/chartex" xmlns:cx1="http://schemas.microsoft.com/office/drawing/2015/9/8/chartex" xmlns:cx2="http://schemas.microsoft.com/office/drawing/2015/10/21/chartex" xmlns:cx3="http://schemas.microsoft.com/office/drawing/2016/5/9/chartex" xmlns:cx4="http://schemas.microsoft.com/office/drawing/2016/5/10/chartex" xmlns:cx5="http://schemas.microsoft.com/office/drawing/2016/5/11/chartex" xmlns:cx6="http://schemas.microsoft.com/office/drawing/2016/5/12/chartex" xmlns:cx7="http://schemas.microsoft.com/office/drawing/2016/5/13/chartex" xmlns:cx8="http://schemas.microsoft.com/office/drawing/2016/5/14/chartex" xmlns:mc="http://schemas.openxmlformats.org/markup-compatibility/2006" xmlns:aink="http://schemas.microsoft.com/office/drawing/2016/ink" xmlns:am3d="http://schemas.microsoft.com/office/drawing/2017/model3d" xmlns:o="urn:schemas-microsoft-com:office:office" xmlns:oel="http://schemas.microsoft.com/office/2019/extlst" xmlns:r="http://schemas.openxmlformats.org/officeDocument/2006/relationships" xmlns:m="http://schemas.openxmlformats.org/officeDocument/2006/math" xmlns:v="urn:schemas-microsoft-com:vml" xmlns:wp14="http://schemas.microsoft.com/office/word/2010/wordprocessingDrawing" xmlns:wp="http://schemas.openxmlformats.org/drawingml/2006/wordprocessingDrawing" xmlns:w10="urn:schemas-microsoft-com:office:word" xmlns:w="http://schemas.openxmlformats.org/wordprocessingml/2006/main" xmlns:w14="http://schemas.microsoft.com/office/word/2010/wordml" xmlns:w15="http://schemas.microsoft.com/office/word/2012/wordml" xmlns:w16cex="http://schemas.microsoft.com/office/word/2018/wordml/cex" xmlns:w16cid="http://schemas.microsoft.com/office/word/2016/wordml/cid" xmlns:w16="http://schemas.microsoft.com/office/word/2018/wordml" xmlns:w16du="http://schemas.microsoft.com/office/word/2023/wordml/word16du" xmlns:w16sdtdh="http://schemas.microsoft.com/office/word/2020/wordml/sdtdatahash" xmlns:w16se="http://schemas.microsoft.com/office/word/2015/wordml/symex" xmlns:wpg="http://schemas.microsoft.com/office/word/2010/wordprocessingGroup" xmlns:wpi="http://schemas.microsoft.com/office/word/2010/wordprocessingInk" xmlns:wne="http://schemas.microsoft.com/office/word/2006/wordml" xmlns:wps="http://schemas.microsoft.com/office/word/2010/wordprocessingShape" mc:Ignorable="w14 w15 w16se w16cid w16 w16cex w16sdtdh w16du wp14">
+<w:numbering xmlns:wpc="http://schemas.microsoft.com/office/word/2010/wordprocessingCanvas" xmlns:cx="http://schemas.microsoft.com/office/drawing/2014/chartex" xmlns:mc="http://schemas.openxmlformats.org/markup-compatibility/2006" xmlns:o="urn:schemas-microsoft-com:office:office" xmlns:r="http://schemas.openxmlformats.org/officeDocument/2006/relationships" xmlns:m="http://schemas.openxmlformats.org/officeDocument/2006/math" xmlns:v="urn:schemas-microsoft-com:vml" xmlns:wp14="http://schemas.microsoft.com/office/word/2010/wordprocessingDrawing" xmlns:wp="http://schemas.openxmlformats.org/drawingml/2006/wordprocessingDrawing" xmlns:w10="urn:schemas-microsoft-com:office:word" xmlns:w="http://schemas.openxmlformats.org/wordprocessingml/2006/main" xmlns:w14="http://schemas.microsoft.com/office/word/2010/wordml" xmlns:w15="http://schemas.microsoft.com/office/word/2012/wordml" xmlns:w16se="http://schemas.microsoft.com/office/word/2015/wordml/symex" xmlns:wpg="http://schemas.microsoft.com/office/word/2010/wordprocessingGroup" xmlns:wpi="http://schemas.microsoft.com/office/word/2010/wordprocessingInk" xmlns:wne="http://schemas.microsoft.com/office/word/2006/wordml" xmlns:wps="http://schemas.microsoft.com/office/word/2010/wordprocessingShape" mc:Ignorable="w14 w15 w16se wp14">
   <w:abstractNum w:abstractNumId="0" w15:restartNumberingAfterBreak="0">
     <w:nsid w:val="1AFA2E4A"/>
     <w:multiLevelType w:val="multilevel"/>
@@ -2657,16 +2810,16 @@
       </w:pPr>
     </w:lvl>
   </w:abstractNum>
-  <w:num w:numId="1" w16cid:durableId="1609317384">
+  <w:num w:numId="1">
     <w:abstractNumId w:val="2"/>
   </w:num>
-  <w:num w:numId="2" w16cid:durableId="915626364">
+  <w:num w:numId="2">
     <w:abstractNumId w:val="1"/>
   </w:num>
-  <w:num w:numId="3" w16cid:durableId="803426025">
+  <w:num w:numId="3">
     <w:abstractNumId w:val="0"/>
   </w:num>
-  <w:num w:numId="4" w16cid:durableId="1688867923">
+  <w:num w:numId="4">
     <w:abstractNumId w:val="2"/>
     <w:lvlOverride w:ilvl="0">
       <w:startOverride w:val="1"/>
@@ -2676,7 +2829,7 @@
 </file>
 
 <file path=word/styles.xml><?xml version="1.0" encoding="utf-8"?>
-<w:styles xmlns:mc="http://schemas.openxmlformats.org/markup-compatibility/2006" xmlns:r="http://schemas.openxmlformats.org/officeDocument/2006/relationships" xmlns:w="http://schemas.openxmlformats.org/wordprocessingml/2006/main" xmlns:w14="http://schemas.microsoft.com/office/word/2010/wordml" xmlns:w15="http://schemas.microsoft.com/office/word/2012/wordml" xmlns:w16cex="http://schemas.microsoft.com/office/word/2018/wordml/cex" xmlns:w16cid="http://schemas.microsoft.com/office/word/2016/wordml/cid" xmlns:w16="http://schemas.microsoft.com/office/word/2018/wordml" xmlns:w16du="http://schemas.microsoft.com/office/word/2023/wordml/word16du" xmlns:w16sdtdh="http://schemas.microsoft.com/office/word/2020/wordml/sdtdatahash" xmlns:w16se="http://schemas.microsoft.com/office/word/2015/wordml/symex" mc:Ignorable="w14 w15 w16se w16cid w16 w16cex w16sdtdh w16du">
+<w:styles xmlns:mc="http://schemas.openxmlformats.org/markup-compatibility/2006" xmlns:r="http://schemas.openxmlformats.org/officeDocument/2006/relationships" xmlns:w="http://schemas.openxmlformats.org/wordprocessingml/2006/main" xmlns:w14="http://schemas.microsoft.com/office/word/2010/wordml" xmlns:w15="http://schemas.microsoft.com/office/word/2012/wordml" xmlns:w16se="http://schemas.microsoft.com/office/word/2015/wordml/symex" mc:Ignorable="w14 w15 w16se">
   <w:docDefaults>
     <w:rPrDefault>
       <w:rPr>
@@ -2690,7 +2843,7 @@
       </w:pPr>
     </w:pPrDefault>
   </w:docDefaults>
-  <w:latentStyles w:defLockedState="0" w:defUIPriority="99" w:defSemiHidden="0" w:defUnhideWhenUsed="0" w:defQFormat="0" w:count="376">
+  <w:latentStyles w:defLockedState="0" w:defUIPriority="99" w:defSemiHidden="0" w:defUnhideWhenUsed="0" w:defQFormat="0" w:count="371">
     <w:lsdException w:name="Normal" w:uiPriority="0" w:qFormat="1"/>
     <w:lsdException w:name="heading 1" w:uiPriority="9" w:qFormat="1"/>
     <w:lsdException w:name="heading 2" w:semiHidden="1" w:uiPriority="9" w:unhideWhenUsed="1" w:qFormat="1"/>
@@ -3062,11 +3215,6 @@
     <w:lsdException w:name="List Table 5 Dark Accent 6" w:uiPriority="50"/>
     <w:lsdException w:name="List Table 6 Colorful Accent 6" w:uiPriority="51"/>
     <w:lsdException w:name="List Table 7 Colorful Accent 6" w:uiPriority="52"/>
-    <w:lsdException w:name="Mention" w:semiHidden="1" w:unhideWhenUsed="1"/>
-    <w:lsdException w:name="Smart Hyperlink" w:semiHidden="1" w:unhideWhenUsed="1"/>
-    <w:lsdException w:name="Hashtag" w:semiHidden="1" w:unhideWhenUsed="1"/>
-    <w:lsdException w:name="Unresolved Mention" w:semiHidden="1" w:unhideWhenUsed="1"/>
-    <w:lsdException w:name="Smart Link" w:semiHidden="1" w:unhideWhenUsed="1"/>
   </w:latentStyles>
   <w:style w:type="paragraph" w:default="1" w:styleId="Normal">
     <w:name w:val="Normal"/>
@@ -3464,7 +3612,7 @@
       <w:lang w:val="pt-PT" w:eastAsia="en-US"/>
     </w:rPr>
   </w:style>
-  <w:style w:type="character" w:styleId="MenoPendente">
+  <w:style w:type="character" w:customStyle="1" w:styleId="UnresolvedMention">
     <w:name w:val="Unresolved Mention"/>
     <w:basedOn w:val="Fontepargpadro"/>
     <w:uiPriority w:val="99"/>
@@ -4509,7 +4657,7 @@
 </file>
 
 <file path=customXml/itemProps1.xml><?xml version="1.0" encoding="utf-8"?>
-<ds:datastoreItem xmlns:ds="http://schemas.openxmlformats.org/officeDocument/2006/customXml" ds:itemID="{62FA547A-CAD2-48A1-9487-DD1208564DD2}">
+<ds:datastoreItem xmlns:ds="http://schemas.openxmlformats.org/officeDocument/2006/customXml" ds:itemID="{8467AA37-250E-4EE0-8295-9556CBE5FF82}">
   <ds:schemaRefs>
     <ds:schemaRef ds:uri="http://schemas.openxmlformats.org/officeDocument/2006/bibliography"/>
   </ds:schemaRefs>

</xml_diff>

<commit_message>
fix - ajustado para aceitar multiplas imagens.
</commit_message>
<xml_diff>
--- a/doc/TemplateDocument.docx
+++ b/doc/TemplateDocument.docx
@@ -1,6 +1,6 @@
 
 <file path=word/document.xml><?xml version="1.0" encoding="utf-8"?>
-<w:document xmlns:wpc="http://schemas.microsoft.com/office/word/2010/wordprocessingCanvas" xmlns:cx="http://schemas.microsoft.com/office/drawing/2014/chartex" xmlns:mc="http://schemas.openxmlformats.org/markup-compatibility/2006" xmlns:o="urn:schemas-microsoft-com:office:office" xmlns:r="http://schemas.openxmlformats.org/officeDocument/2006/relationships" xmlns:m="http://schemas.openxmlformats.org/officeDocument/2006/math" xmlns:v="urn:schemas-microsoft-com:vml" xmlns:wp14="http://schemas.microsoft.com/office/word/2010/wordprocessingDrawing" xmlns:wp="http://schemas.openxmlformats.org/drawingml/2006/wordprocessingDrawing" xmlns:w10="urn:schemas-microsoft-com:office:word" xmlns:w="http://schemas.openxmlformats.org/wordprocessingml/2006/main" xmlns:w14="http://schemas.microsoft.com/office/word/2010/wordml" xmlns:w15="http://schemas.microsoft.com/office/word/2012/wordml" xmlns:w16se="http://schemas.microsoft.com/office/word/2015/wordml/symex" xmlns:wpg="http://schemas.microsoft.com/office/word/2010/wordprocessingGroup" xmlns:wpi="http://schemas.microsoft.com/office/word/2010/wordprocessingInk" xmlns:wne="http://schemas.microsoft.com/office/word/2006/wordml" xmlns:wps="http://schemas.microsoft.com/office/word/2010/wordprocessingShape" mc:Ignorable="w14 w15 w16se wp14">
+<w:document xmlns:wpc="http://schemas.microsoft.com/office/word/2010/wordprocessingCanvas" xmlns:cx="http://schemas.microsoft.com/office/drawing/2014/chartex" xmlns:cx1="http://schemas.microsoft.com/office/drawing/2015/9/8/chartex" xmlns:cx2="http://schemas.microsoft.com/office/drawing/2015/10/21/chartex" xmlns:cx3="http://schemas.microsoft.com/office/drawing/2016/5/9/chartex" xmlns:cx4="http://schemas.microsoft.com/office/drawing/2016/5/10/chartex" xmlns:cx5="http://schemas.microsoft.com/office/drawing/2016/5/11/chartex" xmlns:cx6="http://schemas.microsoft.com/office/drawing/2016/5/12/chartex" xmlns:cx7="http://schemas.microsoft.com/office/drawing/2016/5/13/chartex" xmlns:cx8="http://schemas.microsoft.com/office/drawing/2016/5/14/chartex" xmlns:mc="http://schemas.openxmlformats.org/markup-compatibility/2006" xmlns:aink="http://schemas.microsoft.com/office/drawing/2016/ink" xmlns:am3d="http://schemas.microsoft.com/office/drawing/2017/model3d" xmlns:o="urn:schemas-microsoft-com:office:office" xmlns:oel="http://schemas.microsoft.com/office/2019/extlst" xmlns:r="http://schemas.openxmlformats.org/officeDocument/2006/relationships" xmlns:m="http://schemas.openxmlformats.org/officeDocument/2006/math" xmlns:v="urn:schemas-microsoft-com:vml" xmlns:wp14="http://schemas.microsoft.com/office/word/2010/wordprocessingDrawing" xmlns:wp="http://schemas.openxmlformats.org/drawingml/2006/wordprocessingDrawing" xmlns:w10="urn:schemas-microsoft-com:office:word" xmlns:w="http://schemas.openxmlformats.org/wordprocessingml/2006/main" xmlns:w14="http://schemas.microsoft.com/office/word/2010/wordml" xmlns:w15="http://schemas.microsoft.com/office/word/2012/wordml" xmlns:w16cex="http://schemas.microsoft.com/office/word/2018/wordml/cex" xmlns:w16cid="http://schemas.microsoft.com/office/word/2016/wordml/cid" xmlns:w16="http://schemas.microsoft.com/office/word/2018/wordml" xmlns:w16du="http://schemas.microsoft.com/office/word/2023/wordml/word16du" xmlns:w16sdtdh="http://schemas.microsoft.com/office/word/2020/wordml/sdtdatahash" xmlns:w16se="http://schemas.microsoft.com/office/word/2015/wordml/symex" xmlns:wpg="http://schemas.microsoft.com/office/word/2010/wordprocessingGroup" xmlns:wpi="http://schemas.microsoft.com/office/word/2010/wordprocessingInk" xmlns:wne="http://schemas.microsoft.com/office/word/2006/wordml" xmlns:wps="http://schemas.microsoft.com/office/word/2010/wordprocessingShape" mc:Ignorable="w14 w15 w16se w16cid w16 w16cex w16sdtdh w16du wp14">
   <w:body>
     <w:p>
       <w:pPr>
@@ -202,7 +202,6 @@
           <w:sz w:val="32"/>
           <w:szCs w:val="32"/>
         </w:rPr>
-        <w:lastRenderedPageBreak/>
         <w:t xml:space="preserve">PREENCHIMENTO DA </w:t>
       </w:r>
       <w:bookmarkEnd w:id="0"/>
@@ -283,16 +282,7 @@
                 <w:sz w:val="22"/>
                 <w:szCs w:val="22"/>
               </w:rPr>
-              <w:t>No.</w:t>
-            </w:r>
-            <w:r>
-              <w:rPr>
-                <w:rFonts w:ascii="Arial" w:hAnsi="Arial" w:cs="Arial"/>
-                <w:b/>
-                <w:sz w:val="22"/>
-                <w:szCs w:val="22"/>
-              </w:rPr>
-              <w:t xml:space="preserve"> da Chamada</w:t>
+              <w:t>No. da Chamada</w:t>
             </w:r>
           </w:p>
         </w:tc>
@@ -587,15 +577,6 @@
                 <w:szCs w:val="20"/>
               </w:rPr>
             </w:pPr>
-            <w:r>
-              <w:rPr>
-                <w:rFonts w:ascii="Arial" w:hAnsi="Arial" w:cs="Arial"/>
-                <w:b/>
-                <w:sz w:val="20"/>
-                <w:szCs w:val="20"/>
-              </w:rPr>
-              <w:t>MT8.WELLYNTON</w:t>
-            </w:r>
           </w:p>
         </w:tc>
         <w:tc>
@@ -910,16 +891,7 @@
                 <w:sz w:val="22"/>
                 <w:szCs w:val="22"/>
               </w:rPr>
-              <w:t>Descrição</w:t>
-            </w:r>
-            <w:r>
-              <w:rPr>
-                <w:rFonts w:ascii="Arial" w:hAnsi="Arial" w:cs="Arial"/>
-                <w:b/>
-                <w:sz w:val="22"/>
-                <w:szCs w:val="22"/>
-              </w:rPr>
-              <w:t xml:space="preserve"> da Solicitação:</w:t>
+              <w:t>Descrição da Solicitação:</w:t>
             </w:r>
           </w:p>
         </w:tc>
@@ -1388,16 +1360,7 @@
                 <w:sz w:val="22"/>
                 <w:szCs w:val="22"/>
               </w:rPr>
-              <w:t xml:space="preserve">Descrição ou </w:t>
-            </w:r>
-            <w:r>
-              <w:rPr>
-                <w:rFonts w:ascii="Arial" w:hAnsi="Arial" w:cs="Arial"/>
-                <w:b/>
-                <w:sz w:val="22"/>
-                <w:szCs w:val="22"/>
-              </w:rPr>
-              <w:t>Imagem da Localização da Funcionalidade</w:t>
+              <w:t>Descrição ou Imagem da Localização da Funcionalidade</w:t>
             </w:r>
           </w:p>
         </w:tc>
@@ -1499,112 +1462,6 @@
           <w:p>
             <w:pPr>
               <w:pStyle w:val="SemEspaamento"/>
-            </w:pPr>
-            <w:r>
-              <w:t>@image</w:t>
-            </w:r>
-            <w:r>
-              <w:t>2</w:t>
-            </w:r>
-          </w:p>
-          <w:p>
-            <w:pPr>
-              <w:pStyle w:val="SemEspaamento"/>
-            </w:pPr>
-            <w:r>
-              <w:t>@image</w:t>
-            </w:r>
-            <w:r>
-              <w:t>3</w:t>
-            </w:r>
-          </w:p>
-          <w:p>
-            <w:pPr>
-              <w:pStyle w:val="SemEspaamento"/>
-            </w:pPr>
-            <w:r>
-              <w:t>@image</w:t>
-            </w:r>
-            <w:r>
-              <w:t>4</w:t>
-            </w:r>
-          </w:p>
-          <w:p>
-            <w:pPr>
-              <w:pStyle w:val="SemEspaamento"/>
-            </w:pPr>
-            <w:r>
-              <w:t>@image</w:t>
-            </w:r>
-            <w:r>
-              <w:t>5</w:t>
-            </w:r>
-          </w:p>
-          <w:p>
-            <w:pPr>
-              <w:pStyle w:val="SemEspaamento"/>
-            </w:pPr>
-            <w:r>
-              <w:t>@image</w:t>
-            </w:r>
-            <w:r>
-              <w:t>6</w:t>
-            </w:r>
-          </w:p>
-          <w:p>
-            <w:pPr>
-              <w:pStyle w:val="SemEspaamento"/>
-            </w:pPr>
-            <w:r>
-              <w:t>@image</w:t>
-            </w:r>
-            <w:r>
-              <w:t>7</w:t>
-            </w:r>
-          </w:p>
-          <w:p>
-            <w:pPr>
-              <w:pStyle w:val="SemEspaamento"/>
-            </w:pPr>
-            <w:r>
-              <w:t>@image</w:t>
-            </w:r>
-            <w:r>
-              <w:t>8</w:t>
-            </w:r>
-          </w:p>
-          <w:p>
-            <w:pPr>
-              <w:pStyle w:val="SemEspaamento"/>
-            </w:pPr>
-            <w:r>
-              <w:t>@image</w:t>
-            </w:r>
-            <w:r>
-              <w:t>9</w:t>
-            </w:r>
-            <w:bookmarkStart w:id="1" w:name="_GoBack"/>
-            <w:bookmarkEnd w:id="1"/>
-          </w:p>
-          <w:p>
-            <w:pPr>
-              <w:pStyle w:val="SemEspaamento"/>
-            </w:pPr>
-            <w:r>
-              <w:t>@image1</w:t>
-            </w:r>
-            <w:r>
-              <w:t>0</w:t>
-            </w:r>
-          </w:p>
-          <w:p>
-            <w:pPr>
-              <w:pStyle w:val="SemEspaamento"/>
-            </w:pPr>
-          </w:p>
-          <w:p>
-            <w:pPr>
-              <w:pStyle w:val="SemEspaamento"/>
               <w:widowControl w:val="0"/>
               <w:spacing w:line="240" w:lineRule="auto"/>
               <w:ind w:left="27"/>
@@ -1719,7 +1576,6 @@
           <w:sz w:val="32"/>
           <w:szCs w:val="32"/>
         </w:rPr>
-        <w:lastRenderedPageBreak/>
         <w:t>PREENCHIMENTO DO TESTE E QUALIDADE</w:t>
       </w:r>
     </w:p>
@@ -1837,6 +1693,9 @@
                 <w:szCs w:val="20"/>
               </w:rPr>
             </w:pPr>
+            <w:r>
+              <w:t>@data</w:t>
+            </w:r>
           </w:p>
         </w:tc>
         <w:tc>
@@ -2003,6 +1862,9 @@
                 <w:szCs w:val="20"/>
               </w:rPr>
             </w:pPr>
+            <w:r>
+              <w:t>@prints</w:t>
+            </w:r>
           </w:p>
         </w:tc>
       </w:tr>
@@ -2103,7 +1965,7 @@
 </file>
 
 <file path=word/endnotes.xml><?xml version="1.0" encoding="utf-8"?>
-<w:endnotes xmlns:wpc="http://schemas.microsoft.com/office/word/2010/wordprocessingCanvas" xmlns:cx="http://schemas.microsoft.com/office/drawing/2014/chartex" xmlns:mc="http://schemas.openxmlformats.org/markup-compatibility/2006" xmlns:o="urn:schemas-microsoft-com:office:office" xmlns:r="http://schemas.openxmlformats.org/officeDocument/2006/relationships" xmlns:m="http://schemas.openxmlformats.org/officeDocument/2006/math" xmlns:v="urn:schemas-microsoft-com:vml" xmlns:wp14="http://schemas.microsoft.com/office/word/2010/wordprocessingDrawing" xmlns:wp="http://schemas.openxmlformats.org/drawingml/2006/wordprocessingDrawing" xmlns:w10="urn:schemas-microsoft-com:office:word" xmlns:w="http://schemas.openxmlformats.org/wordprocessingml/2006/main" xmlns:w14="http://schemas.microsoft.com/office/word/2010/wordml" xmlns:w15="http://schemas.microsoft.com/office/word/2012/wordml" xmlns:w16se="http://schemas.microsoft.com/office/word/2015/wordml/symex" xmlns:wpg="http://schemas.microsoft.com/office/word/2010/wordprocessingGroup" xmlns:wpi="http://schemas.microsoft.com/office/word/2010/wordprocessingInk" xmlns:wne="http://schemas.microsoft.com/office/word/2006/wordml" xmlns:wps="http://schemas.microsoft.com/office/word/2010/wordprocessingShape" mc:Ignorable="w14 w15 w16se wp14">
+<w:endnotes xmlns:wpc="http://schemas.microsoft.com/office/word/2010/wordprocessingCanvas" xmlns:cx="http://schemas.microsoft.com/office/drawing/2014/chartex" xmlns:cx1="http://schemas.microsoft.com/office/drawing/2015/9/8/chartex" xmlns:cx2="http://schemas.microsoft.com/office/drawing/2015/10/21/chartex" xmlns:cx3="http://schemas.microsoft.com/office/drawing/2016/5/9/chartex" xmlns:cx4="http://schemas.microsoft.com/office/drawing/2016/5/10/chartex" xmlns:cx5="http://schemas.microsoft.com/office/drawing/2016/5/11/chartex" xmlns:cx6="http://schemas.microsoft.com/office/drawing/2016/5/12/chartex" xmlns:cx7="http://schemas.microsoft.com/office/drawing/2016/5/13/chartex" xmlns:cx8="http://schemas.microsoft.com/office/drawing/2016/5/14/chartex" xmlns:mc="http://schemas.openxmlformats.org/markup-compatibility/2006" xmlns:aink="http://schemas.microsoft.com/office/drawing/2016/ink" xmlns:am3d="http://schemas.microsoft.com/office/drawing/2017/model3d" xmlns:o="urn:schemas-microsoft-com:office:office" xmlns:oel="http://schemas.microsoft.com/office/2019/extlst" xmlns:r="http://schemas.openxmlformats.org/officeDocument/2006/relationships" xmlns:m="http://schemas.openxmlformats.org/officeDocument/2006/math" xmlns:v="urn:schemas-microsoft-com:vml" xmlns:wp14="http://schemas.microsoft.com/office/word/2010/wordprocessingDrawing" xmlns:wp="http://schemas.openxmlformats.org/drawingml/2006/wordprocessingDrawing" xmlns:w10="urn:schemas-microsoft-com:office:word" xmlns:w="http://schemas.openxmlformats.org/wordprocessingml/2006/main" xmlns:w14="http://schemas.microsoft.com/office/word/2010/wordml" xmlns:w15="http://schemas.microsoft.com/office/word/2012/wordml" xmlns:w16cex="http://schemas.microsoft.com/office/word/2018/wordml/cex" xmlns:w16cid="http://schemas.microsoft.com/office/word/2016/wordml/cid" xmlns:w16="http://schemas.microsoft.com/office/word/2018/wordml" xmlns:w16du="http://schemas.microsoft.com/office/word/2023/wordml/word16du" xmlns:w16sdtdh="http://schemas.microsoft.com/office/word/2020/wordml/sdtdatahash" xmlns:w16se="http://schemas.microsoft.com/office/word/2015/wordml/symex" xmlns:wpg="http://schemas.microsoft.com/office/word/2010/wordprocessingGroup" xmlns:wpi="http://schemas.microsoft.com/office/word/2010/wordprocessingInk" xmlns:wne="http://schemas.microsoft.com/office/word/2006/wordml" xmlns:wps="http://schemas.microsoft.com/office/word/2010/wordprocessingShape" mc:Ignorable="w14 w15 w16se w16cid w16 w16cex w16sdtdh w16du wp14">
   <w:endnote w:type="separator" w:id="-1">
     <w:p>
       <w:pPr>
@@ -2128,7 +1990,7 @@
 </file>
 
 <file path=word/footer1.xml><?xml version="1.0" encoding="utf-8"?>
-<w:ftr xmlns:wpc="http://schemas.microsoft.com/office/word/2010/wordprocessingCanvas" xmlns:cx="http://schemas.microsoft.com/office/drawing/2014/chartex" xmlns:mc="http://schemas.openxmlformats.org/markup-compatibility/2006" xmlns:o="urn:schemas-microsoft-com:office:office" xmlns:r="http://schemas.openxmlformats.org/officeDocument/2006/relationships" xmlns:m="http://schemas.openxmlformats.org/officeDocument/2006/math" xmlns:v="urn:schemas-microsoft-com:vml" xmlns:wp14="http://schemas.microsoft.com/office/word/2010/wordprocessingDrawing" xmlns:wp="http://schemas.openxmlformats.org/drawingml/2006/wordprocessingDrawing" xmlns:w10="urn:schemas-microsoft-com:office:word" xmlns:w="http://schemas.openxmlformats.org/wordprocessingml/2006/main" xmlns:w14="http://schemas.microsoft.com/office/word/2010/wordml" xmlns:w15="http://schemas.microsoft.com/office/word/2012/wordml" xmlns:w16se="http://schemas.microsoft.com/office/word/2015/wordml/symex" xmlns:wpg="http://schemas.microsoft.com/office/word/2010/wordprocessingGroup" xmlns:wpi="http://schemas.microsoft.com/office/word/2010/wordprocessingInk" xmlns:wne="http://schemas.microsoft.com/office/word/2006/wordml" xmlns:wps="http://schemas.microsoft.com/office/word/2010/wordprocessingShape" mc:Ignorable="w14 w15 w16se wp14">
+<w:ftr xmlns:wpc="http://schemas.microsoft.com/office/word/2010/wordprocessingCanvas" xmlns:cx="http://schemas.microsoft.com/office/drawing/2014/chartex" xmlns:cx1="http://schemas.microsoft.com/office/drawing/2015/9/8/chartex" xmlns:cx2="http://schemas.microsoft.com/office/drawing/2015/10/21/chartex" xmlns:cx3="http://schemas.microsoft.com/office/drawing/2016/5/9/chartex" xmlns:cx4="http://schemas.microsoft.com/office/drawing/2016/5/10/chartex" xmlns:cx5="http://schemas.microsoft.com/office/drawing/2016/5/11/chartex" xmlns:cx6="http://schemas.microsoft.com/office/drawing/2016/5/12/chartex" xmlns:cx7="http://schemas.microsoft.com/office/drawing/2016/5/13/chartex" xmlns:cx8="http://schemas.microsoft.com/office/drawing/2016/5/14/chartex" xmlns:mc="http://schemas.openxmlformats.org/markup-compatibility/2006" xmlns:aink="http://schemas.microsoft.com/office/drawing/2016/ink" xmlns:am3d="http://schemas.microsoft.com/office/drawing/2017/model3d" xmlns:o="urn:schemas-microsoft-com:office:office" xmlns:oel="http://schemas.microsoft.com/office/2019/extlst" xmlns:r="http://schemas.openxmlformats.org/officeDocument/2006/relationships" xmlns:m="http://schemas.openxmlformats.org/officeDocument/2006/math" xmlns:v="urn:schemas-microsoft-com:vml" xmlns:wp14="http://schemas.microsoft.com/office/word/2010/wordprocessingDrawing" xmlns:wp="http://schemas.openxmlformats.org/drawingml/2006/wordprocessingDrawing" xmlns:w10="urn:schemas-microsoft-com:office:word" xmlns:w="http://schemas.openxmlformats.org/wordprocessingml/2006/main" xmlns:w14="http://schemas.microsoft.com/office/word/2010/wordml" xmlns:w15="http://schemas.microsoft.com/office/word/2012/wordml" xmlns:w16cex="http://schemas.microsoft.com/office/word/2018/wordml/cex" xmlns:w16cid="http://schemas.microsoft.com/office/word/2016/wordml/cid" xmlns:w16="http://schemas.microsoft.com/office/word/2018/wordml" xmlns:w16du="http://schemas.microsoft.com/office/word/2023/wordml/word16du" xmlns:w16sdtdh="http://schemas.microsoft.com/office/word/2020/wordml/sdtdatahash" xmlns:w16se="http://schemas.microsoft.com/office/word/2015/wordml/symex" xmlns:wpg="http://schemas.microsoft.com/office/word/2010/wordprocessingGroup" xmlns:wpi="http://schemas.microsoft.com/office/word/2010/wordprocessingInk" xmlns:wne="http://schemas.microsoft.com/office/word/2006/wordml" xmlns:wps="http://schemas.microsoft.com/office/word/2010/wordprocessingShape" mc:Ignorable="w14 w15 w16se w16cid w16 w16cex w16sdtdh w16du wp14">
   <w:p>
     <w:pPr>
       <w:pStyle w:val="Rodap"/>
@@ -2180,7 +2042,7 @@
 </file>
 
 <file path=word/footer2.xml><?xml version="1.0" encoding="utf-8"?>
-<w:ftr xmlns:wpc="http://schemas.microsoft.com/office/word/2010/wordprocessingCanvas" xmlns:cx="http://schemas.microsoft.com/office/drawing/2014/chartex" xmlns:mc="http://schemas.openxmlformats.org/markup-compatibility/2006" xmlns:o="urn:schemas-microsoft-com:office:office" xmlns:r="http://schemas.openxmlformats.org/officeDocument/2006/relationships" xmlns:m="http://schemas.openxmlformats.org/officeDocument/2006/math" xmlns:v="urn:schemas-microsoft-com:vml" xmlns:wp14="http://schemas.microsoft.com/office/word/2010/wordprocessingDrawing" xmlns:wp="http://schemas.openxmlformats.org/drawingml/2006/wordprocessingDrawing" xmlns:w10="urn:schemas-microsoft-com:office:word" xmlns:w="http://schemas.openxmlformats.org/wordprocessingml/2006/main" xmlns:w14="http://schemas.microsoft.com/office/word/2010/wordml" xmlns:w15="http://schemas.microsoft.com/office/word/2012/wordml" xmlns:w16se="http://schemas.microsoft.com/office/word/2015/wordml/symex" xmlns:wpg="http://schemas.microsoft.com/office/word/2010/wordprocessingGroup" xmlns:wpi="http://schemas.microsoft.com/office/word/2010/wordprocessingInk" xmlns:wne="http://schemas.microsoft.com/office/word/2006/wordml" xmlns:wps="http://schemas.microsoft.com/office/word/2010/wordprocessingShape" mc:Ignorable="w14 w15 w16se wp14">
+<w:ftr xmlns:wpc="http://schemas.microsoft.com/office/word/2010/wordprocessingCanvas" xmlns:cx="http://schemas.microsoft.com/office/drawing/2014/chartex" xmlns:cx1="http://schemas.microsoft.com/office/drawing/2015/9/8/chartex" xmlns:cx2="http://schemas.microsoft.com/office/drawing/2015/10/21/chartex" xmlns:cx3="http://schemas.microsoft.com/office/drawing/2016/5/9/chartex" xmlns:cx4="http://schemas.microsoft.com/office/drawing/2016/5/10/chartex" xmlns:cx5="http://schemas.microsoft.com/office/drawing/2016/5/11/chartex" xmlns:cx6="http://schemas.microsoft.com/office/drawing/2016/5/12/chartex" xmlns:cx7="http://schemas.microsoft.com/office/drawing/2016/5/13/chartex" xmlns:cx8="http://schemas.microsoft.com/office/drawing/2016/5/14/chartex" xmlns:mc="http://schemas.openxmlformats.org/markup-compatibility/2006" xmlns:aink="http://schemas.microsoft.com/office/drawing/2016/ink" xmlns:am3d="http://schemas.microsoft.com/office/drawing/2017/model3d" xmlns:o="urn:schemas-microsoft-com:office:office" xmlns:oel="http://schemas.microsoft.com/office/2019/extlst" xmlns:r="http://schemas.openxmlformats.org/officeDocument/2006/relationships" xmlns:m="http://schemas.openxmlformats.org/officeDocument/2006/math" xmlns:v="urn:schemas-microsoft-com:vml" xmlns:wp14="http://schemas.microsoft.com/office/word/2010/wordprocessingDrawing" xmlns:wp="http://schemas.openxmlformats.org/drawingml/2006/wordprocessingDrawing" xmlns:w10="urn:schemas-microsoft-com:office:word" xmlns:w="http://schemas.openxmlformats.org/wordprocessingml/2006/main" xmlns:w14="http://schemas.microsoft.com/office/word/2010/wordml" xmlns:w15="http://schemas.microsoft.com/office/word/2012/wordml" xmlns:w16cex="http://schemas.microsoft.com/office/word/2018/wordml/cex" xmlns:w16cid="http://schemas.microsoft.com/office/word/2016/wordml/cid" xmlns:w16="http://schemas.microsoft.com/office/word/2018/wordml" xmlns:w16du="http://schemas.microsoft.com/office/word/2023/wordml/word16du" xmlns:w16sdtdh="http://schemas.microsoft.com/office/word/2020/wordml/sdtdatahash" xmlns:w16se="http://schemas.microsoft.com/office/word/2015/wordml/symex" xmlns:wpg="http://schemas.microsoft.com/office/word/2010/wordprocessingGroup" xmlns:wpi="http://schemas.microsoft.com/office/word/2010/wordprocessingInk" xmlns:wne="http://schemas.microsoft.com/office/word/2006/wordml" xmlns:wps="http://schemas.microsoft.com/office/word/2010/wordprocessingShape" mc:Ignorable="w14 w15 w16se w16cid w16 w16cex w16sdtdh w16du wp14">
   <w:p>
     <w:pPr>
       <w:pStyle w:val="Corpodetexto"/>
@@ -2238,17 +2100,7 @@
         <w:sz w:val="24"/>
         <w:szCs w:val="24"/>
       </w:rPr>
-      <w:t xml:space="preserve">Copyright ® desde 1994 Teorema Informática, Guarapuava. Todos os direitos </w:t>
-    </w:r>
-    <w:r>
-      <w:rPr>
-        <w:rFonts w:ascii="Times New Roman" w:hAnsi="Times New Roman" w:cs="Times New Roman"/>
-        <w:b/>
-        <w:bCs/>
-        <w:sz w:val="24"/>
-        <w:szCs w:val="24"/>
-      </w:rPr>
-      <w:t>reservados.</w:t>
+      <w:t>Copyright ® desde 1994 Teorema Informática, Guarapuava. Todos os direitos reservados.</w:t>
     </w:r>
   </w:p>
   <w:p>
@@ -2265,7 +2117,7 @@
 </file>
 
 <file path=word/footnotes.xml><?xml version="1.0" encoding="utf-8"?>
-<w:footnotes xmlns:wpc="http://schemas.microsoft.com/office/word/2010/wordprocessingCanvas" xmlns:cx="http://schemas.microsoft.com/office/drawing/2014/chartex" xmlns:mc="http://schemas.openxmlformats.org/markup-compatibility/2006" xmlns:o="urn:schemas-microsoft-com:office:office" xmlns:r="http://schemas.openxmlformats.org/officeDocument/2006/relationships" xmlns:m="http://schemas.openxmlformats.org/officeDocument/2006/math" xmlns:v="urn:schemas-microsoft-com:vml" xmlns:wp14="http://schemas.microsoft.com/office/word/2010/wordprocessingDrawing" xmlns:wp="http://schemas.openxmlformats.org/drawingml/2006/wordprocessingDrawing" xmlns:w10="urn:schemas-microsoft-com:office:word" xmlns:w="http://schemas.openxmlformats.org/wordprocessingml/2006/main" xmlns:w14="http://schemas.microsoft.com/office/word/2010/wordml" xmlns:w15="http://schemas.microsoft.com/office/word/2012/wordml" xmlns:w16se="http://schemas.microsoft.com/office/word/2015/wordml/symex" xmlns:wpg="http://schemas.microsoft.com/office/word/2010/wordprocessingGroup" xmlns:wpi="http://schemas.microsoft.com/office/word/2010/wordprocessingInk" xmlns:wne="http://schemas.microsoft.com/office/word/2006/wordml" xmlns:wps="http://schemas.microsoft.com/office/word/2010/wordprocessingShape" mc:Ignorable="w14 w15 w16se wp14">
+<w:footnotes xmlns:wpc="http://schemas.microsoft.com/office/word/2010/wordprocessingCanvas" xmlns:cx="http://schemas.microsoft.com/office/drawing/2014/chartex" xmlns:cx1="http://schemas.microsoft.com/office/drawing/2015/9/8/chartex" xmlns:cx2="http://schemas.microsoft.com/office/drawing/2015/10/21/chartex" xmlns:cx3="http://schemas.microsoft.com/office/drawing/2016/5/9/chartex" xmlns:cx4="http://schemas.microsoft.com/office/drawing/2016/5/10/chartex" xmlns:cx5="http://schemas.microsoft.com/office/drawing/2016/5/11/chartex" xmlns:cx6="http://schemas.microsoft.com/office/drawing/2016/5/12/chartex" xmlns:cx7="http://schemas.microsoft.com/office/drawing/2016/5/13/chartex" xmlns:cx8="http://schemas.microsoft.com/office/drawing/2016/5/14/chartex" xmlns:mc="http://schemas.openxmlformats.org/markup-compatibility/2006" xmlns:aink="http://schemas.microsoft.com/office/drawing/2016/ink" xmlns:am3d="http://schemas.microsoft.com/office/drawing/2017/model3d" xmlns:o="urn:schemas-microsoft-com:office:office" xmlns:oel="http://schemas.microsoft.com/office/2019/extlst" xmlns:r="http://schemas.openxmlformats.org/officeDocument/2006/relationships" xmlns:m="http://schemas.openxmlformats.org/officeDocument/2006/math" xmlns:v="urn:schemas-microsoft-com:vml" xmlns:wp14="http://schemas.microsoft.com/office/word/2010/wordprocessingDrawing" xmlns:wp="http://schemas.openxmlformats.org/drawingml/2006/wordprocessingDrawing" xmlns:w10="urn:schemas-microsoft-com:office:word" xmlns:w="http://schemas.openxmlformats.org/wordprocessingml/2006/main" xmlns:w14="http://schemas.microsoft.com/office/word/2010/wordml" xmlns:w15="http://schemas.microsoft.com/office/word/2012/wordml" xmlns:w16cex="http://schemas.microsoft.com/office/word/2018/wordml/cex" xmlns:w16cid="http://schemas.microsoft.com/office/word/2016/wordml/cid" xmlns:w16="http://schemas.microsoft.com/office/word/2018/wordml" xmlns:w16du="http://schemas.microsoft.com/office/word/2023/wordml/word16du" xmlns:w16sdtdh="http://schemas.microsoft.com/office/word/2020/wordml/sdtdatahash" xmlns:w16se="http://schemas.microsoft.com/office/word/2015/wordml/symex" xmlns:wpg="http://schemas.microsoft.com/office/word/2010/wordprocessingGroup" xmlns:wpi="http://schemas.microsoft.com/office/word/2010/wordprocessingInk" xmlns:wne="http://schemas.microsoft.com/office/word/2006/wordml" xmlns:wps="http://schemas.microsoft.com/office/word/2010/wordprocessingShape" mc:Ignorable="w14 w15 w16se w16cid w16 w16cex w16sdtdh w16du wp14">
   <w:footnote w:type="separator" w:id="-1">
     <w:p>
       <w:pPr>
@@ -2290,7 +2142,7 @@
 </file>
 
 <file path=word/header1.xml><?xml version="1.0" encoding="utf-8"?>
-<w:hdr xmlns:wpc="http://schemas.microsoft.com/office/word/2010/wordprocessingCanvas" xmlns:cx="http://schemas.microsoft.com/office/drawing/2014/chartex" xmlns:mc="http://schemas.openxmlformats.org/markup-compatibility/2006" xmlns:o="urn:schemas-microsoft-com:office:office" xmlns:r="http://schemas.openxmlformats.org/officeDocument/2006/relationships" xmlns:m="http://schemas.openxmlformats.org/officeDocument/2006/math" xmlns:v="urn:schemas-microsoft-com:vml" xmlns:wp14="http://schemas.microsoft.com/office/word/2010/wordprocessingDrawing" xmlns:wp="http://schemas.openxmlformats.org/drawingml/2006/wordprocessingDrawing" xmlns:w10="urn:schemas-microsoft-com:office:word" xmlns:w="http://schemas.openxmlformats.org/wordprocessingml/2006/main" xmlns:w14="http://schemas.microsoft.com/office/word/2010/wordml" xmlns:w15="http://schemas.microsoft.com/office/word/2012/wordml" xmlns:w16se="http://schemas.microsoft.com/office/word/2015/wordml/symex" xmlns:wpg="http://schemas.microsoft.com/office/word/2010/wordprocessingGroup" xmlns:wpi="http://schemas.microsoft.com/office/word/2010/wordprocessingInk" xmlns:wne="http://schemas.microsoft.com/office/word/2006/wordml" xmlns:wps="http://schemas.microsoft.com/office/word/2010/wordprocessingShape" mc:Ignorable="w14 w15 w16se wp14">
+<w:hdr xmlns:wpc="http://schemas.microsoft.com/office/word/2010/wordprocessingCanvas" xmlns:cx="http://schemas.microsoft.com/office/drawing/2014/chartex" xmlns:cx1="http://schemas.microsoft.com/office/drawing/2015/9/8/chartex" xmlns:cx2="http://schemas.microsoft.com/office/drawing/2015/10/21/chartex" xmlns:cx3="http://schemas.microsoft.com/office/drawing/2016/5/9/chartex" xmlns:cx4="http://schemas.microsoft.com/office/drawing/2016/5/10/chartex" xmlns:cx5="http://schemas.microsoft.com/office/drawing/2016/5/11/chartex" xmlns:cx6="http://schemas.microsoft.com/office/drawing/2016/5/12/chartex" xmlns:cx7="http://schemas.microsoft.com/office/drawing/2016/5/13/chartex" xmlns:cx8="http://schemas.microsoft.com/office/drawing/2016/5/14/chartex" xmlns:mc="http://schemas.openxmlformats.org/markup-compatibility/2006" xmlns:aink="http://schemas.microsoft.com/office/drawing/2016/ink" xmlns:am3d="http://schemas.microsoft.com/office/drawing/2017/model3d" xmlns:o="urn:schemas-microsoft-com:office:office" xmlns:oel="http://schemas.microsoft.com/office/2019/extlst" xmlns:r="http://schemas.openxmlformats.org/officeDocument/2006/relationships" xmlns:m="http://schemas.openxmlformats.org/officeDocument/2006/math" xmlns:v="urn:schemas-microsoft-com:vml" xmlns:wp14="http://schemas.microsoft.com/office/word/2010/wordprocessingDrawing" xmlns:wp="http://schemas.openxmlformats.org/drawingml/2006/wordprocessingDrawing" xmlns:w10="urn:schemas-microsoft-com:office:word" xmlns:w="http://schemas.openxmlformats.org/wordprocessingml/2006/main" xmlns:w14="http://schemas.microsoft.com/office/word/2010/wordml" xmlns:w15="http://schemas.microsoft.com/office/word/2012/wordml" xmlns:w16cex="http://schemas.microsoft.com/office/word/2018/wordml/cex" xmlns:w16cid="http://schemas.microsoft.com/office/word/2016/wordml/cid" xmlns:w16="http://schemas.microsoft.com/office/word/2018/wordml" xmlns:w16du="http://schemas.microsoft.com/office/word/2023/wordml/word16du" xmlns:w16sdtdh="http://schemas.microsoft.com/office/word/2020/wordml/sdtdatahash" xmlns:w16se="http://schemas.microsoft.com/office/word/2015/wordml/symex" xmlns:wpg="http://schemas.microsoft.com/office/word/2010/wordprocessingGroup" xmlns:wpi="http://schemas.microsoft.com/office/word/2010/wordprocessingInk" xmlns:wne="http://schemas.microsoft.com/office/word/2006/wordml" xmlns:wps="http://schemas.microsoft.com/office/word/2010/wordprocessingShape" mc:Ignorable="w14 w15 w16se w16cid w16 w16cex w16sdtdh w16du wp14">
   <w:p>
     <w:pPr>
       <w:pStyle w:val="Cabealho"/>
@@ -2399,7 +2251,7 @@
 </file>
 
 <file path=word/header2.xml><?xml version="1.0" encoding="utf-8"?>
-<w:hdr xmlns:wpc="http://schemas.microsoft.com/office/word/2010/wordprocessingCanvas" xmlns:cx="http://schemas.microsoft.com/office/drawing/2014/chartex" xmlns:mc="http://schemas.openxmlformats.org/markup-compatibility/2006" xmlns:o="urn:schemas-microsoft-com:office:office" xmlns:r="http://schemas.openxmlformats.org/officeDocument/2006/relationships" xmlns:m="http://schemas.openxmlformats.org/officeDocument/2006/math" xmlns:v="urn:schemas-microsoft-com:vml" xmlns:wp14="http://schemas.microsoft.com/office/word/2010/wordprocessingDrawing" xmlns:wp="http://schemas.openxmlformats.org/drawingml/2006/wordprocessingDrawing" xmlns:w10="urn:schemas-microsoft-com:office:word" xmlns:w="http://schemas.openxmlformats.org/wordprocessingml/2006/main" xmlns:w14="http://schemas.microsoft.com/office/word/2010/wordml" xmlns:w15="http://schemas.microsoft.com/office/word/2012/wordml" xmlns:w16se="http://schemas.microsoft.com/office/word/2015/wordml/symex" xmlns:wpg="http://schemas.microsoft.com/office/word/2010/wordprocessingGroup" xmlns:wpi="http://schemas.microsoft.com/office/word/2010/wordprocessingInk" xmlns:wne="http://schemas.microsoft.com/office/word/2006/wordml" xmlns:wps="http://schemas.microsoft.com/office/word/2010/wordprocessingShape" mc:Ignorable="w14 w15 w16se wp14">
+<w:hdr xmlns:wpc="http://schemas.microsoft.com/office/word/2010/wordprocessingCanvas" xmlns:cx="http://schemas.microsoft.com/office/drawing/2014/chartex" xmlns:cx1="http://schemas.microsoft.com/office/drawing/2015/9/8/chartex" xmlns:cx2="http://schemas.microsoft.com/office/drawing/2015/10/21/chartex" xmlns:cx3="http://schemas.microsoft.com/office/drawing/2016/5/9/chartex" xmlns:cx4="http://schemas.microsoft.com/office/drawing/2016/5/10/chartex" xmlns:cx5="http://schemas.microsoft.com/office/drawing/2016/5/11/chartex" xmlns:cx6="http://schemas.microsoft.com/office/drawing/2016/5/12/chartex" xmlns:cx7="http://schemas.microsoft.com/office/drawing/2016/5/13/chartex" xmlns:cx8="http://schemas.microsoft.com/office/drawing/2016/5/14/chartex" xmlns:mc="http://schemas.openxmlformats.org/markup-compatibility/2006" xmlns:aink="http://schemas.microsoft.com/office/drawing/2016/ink" xmlns:am3d="http://schemas.microsoft.com/office/drawing/2017/model3d" xmlns:o="urn:schemas-microsoft-com:office:office" xmlns:oel="http://schemas.microsoft.com/office/2019/extlst" xmlns:r="http://schemas.openxmlformats.org/officeDocument/2006/relationships" xmlns:m="http://schemas.openxmlformats.org/officeDocument/2006/math" xmlns:v="urn:schemas-microsoft-com:vml" xmlns:wp14="http://schemas.microsoft.com/office/word/2010/wordprocessingDrawing" xmlns:wp="http://schemas.openxmlformats.org/drawingml/2006/wordprocessingDrawing" xmlns:w10="urn:schemas-microsoft-com:office:word" xmlns:w="http://schemas.openxmlformats.org/wordprocessingml/2006/main" xmlns:w14="http://schemas.microsoft.com/office/word/2010/wordml" xmlns:w15="http://schemas.microsoft.com/office/word/2012/wordml" xmlns:w16cex="http://schemas.microsoft.com/office/word/2018/wordml/cex" xmlns:w16cid="http://schemas.microsoft.com/office/word/2016/wordml/cid" xmlns:w16="http://schemas.microsoft.com/office/word/2018/wordml" xmlns:w16du="http://schemas.microsoft.com/office/word/2023/wordml/word16du" xmlns:w16sdtdh="http://schemas.microsoft.com/office/word/2020/wordml/sdtdatahash" xmlns:w16se="http://schemas.microsoft.com/office/word/2015/wordml/symex" xmlns:wpg="http://schemas.microsoft.com/office/word/2010/wordprocessingGroup" xmlns:wpi="http://schemas.microsoft.com/office/word/2010/wordprocessingInk" xmlns:wne="http://schemas.microsoft.com/office/word/2006/wordml" xmlns:wps="http://schemas.microsoft.com/office/word/2010/wordprocessingShape" mc:Ignorable="w14 w15 w16se w16cid w16 w16cex w16sdtdh w16du wp14">
   <w:p>
     <w:pPr>
       <w:pStyle w:val="Cabealho"/>
@@ -2459,7 +2311,7 @@
 </file>
 
 <file path=word/numbering.xml><?xml version="1.0" encoding="utf-8"?>
-<w:numbering xmlns:wpc="http://schemas.microsoft.com/office/word/2010/wordprocessingCanvas" xmlns:cx="http://schemas.microsoft.com/office/drawing/2014/chartex" xmlns:mc="http://schemas.openxmlformats.org/markup-compatibility/2006" xmlns:o="urn:schemas-microsoft-com:office:office" xmlns:r="http://schemas.openxmlformats.org/officeDocument/2006/relationships" xmlns:m="http://schemas.openxmlformats.org/officeDocument/2006/math" xmlns:v="urn:schemas-microsoft-com:vml" xmlns:wp14="http://schemas.microsoft.com/office/word/2010/wordprocessingDrawing" xmlns:wp="http://schemas.openxmlformats.org/drawingml/2006/wordprocessingDrawing" xmlns:w10="urn:schemas-microsoft-com:office:word" xmlns:w="http://schemas.openxmlformats.org/wordprocessingml/2006/main" xmlns:w14="http://schemas.microsoft.com/office/word/2010/wordml" xmlns:w15="http://schemas.microsoft.com/office/word/2012/wordml" xmlns:w16se="http://schemas.microsoft.com/office/word/2015/wordml/symex" xmlns:wpg="http://schemas.microsoft.com/office/word/2010/wordprocessingGroup" xmlns:wpi="http://schemas.microsoft.com/office/word/2010/wordprocessingInk" xmlns:wne="http://schemas.microsoft.com/office/word/2006/wordml" xmlns:wps="http://schemas.microsoft.com/office/word/2010/wordprocessingShape" mc:Ignorable="w14 w15 w16se wp14">
+<w:numbering xmlns:wpc="http://schemas.microsoft.com/office/word/2010/wordprocessingCanvas" xmlns:cx="http://schemas.microsoft.com/office/drawing/2014/chartex" xmlns:cx1="http://schemas.microsoft.com/office/drawing/2015/9/8/chartex" xmlns:cx2="http://schemas.microsoft.com/office/drawing/2015/10/21/chartex" xmlns:cx3="http://schemas.microsoft.com/office/drawing/2016/5/9/chartex" xmlns:cx4="http://schemas.microsoft.com/office/drawing/2016/5/10/chartex" xmlns:cx5="http://schemas.microsoft.com/office/drawing/2016/5/11/chartex" xmlns:cx6="http://schemas.microsoft.com/office/drawing/2016/5/12/chartex" xmlns:cx7="http://schemas.microsoft.com/office/drawing/2016/5/13/chartex" xmlns:cx8="http://schemas.microsoft.com/office/drawing/2016/5/14/chartex" xmlns:mc="http://schemas.openxmlformats.org/markup-compatibility/2006" xmlns:aink="http://schemas.microsoft.com/office/drawing/2016/ink" xmlns:am3d="http://schemas.microsoft.com/office/drawing/2017/model3d" xmlns:o="urn:schemas-microsoft-com:office:office" xmlns:oel="http://schemas.microsoft.com/office/2019/extlst" xmlns:r="http://schemas.openxmlformats.org/officeDocument/2006/relationships" xmlns:m="http://schemas.openxmlformats.org/officeDocument/2006/math" xmlns:v="urn:schemas-microsoft-com:vml" xmlns:wp14="http://schemas.microsoft.com/office/word/2010/wordprocessingDrawing" xmlns:wp="http://schemas.openxmlformats.org/drawingml/2006/wordprocessingDrawing" xmlns:w10="urn:schemas-microsoft-com:office:word" xmlns:w="http://schemas.openxmlformats.org/wordprocessingml/2006/main" xmlns:w14="http://schemas.microsoft.com/office/word/2010/wordml" xmlns:w15="http://schemas.microsoft.com/office/word/2012/wordml" xmlns:w16cex="http://schemas.microsoft.com/office/word/2018/wordml/cex" xmlns:w16cid="http://schemas.microsoft.com/office/word/2016/wordml/cid" xmlns:w16="http://schemas.microsoft.com/office/word/2018/wordml" xmlns:w16du="http://schemas.microsoft.com/office/word/2023/wordml/word16du" xmlns:w16sdtdh="http://schemas.microsoft.com/office/word/2020/wordml/sdtdatahash" xmlns:w16se="http://schemas.microsoft.com/office/word/2015/wordml/symex" xmlns:wpg="http://schemas.microsoft.com/office/word/2010/wordprocessingGroup" xmlns:wpi="http://schemas.microsoft.com/office/word/2010/wordprocessingInk" xmlns:wne="http://schemas.microsoft.com/office/word/2006/wordml" xmlns:wps="http://schemas.microsoft.com/office/word/2010/wordprocessingShape" mc:Ignorable="w14 w15 w16se w16cid w16 w16cex w16sdtdh w16du wp14">
   <w:abstractNum w:abstractNumId="0" w15:restartNumberingAfterBreak="0">
     <w:nsid w:val="1AFA2E4A"/>
     <w:multiLevelType w:val="multilevel"/>
@@ -2810,16 +2662,16 @@
       </w:pPr>
     </w:lvl>
   </w:abstractNum>
-  <w:num w:numId="1">
+  <w:num w:numId="1" w16cid:durableId="279802200">
     <w:abstractNumId w:val="2"/>
   </w:num>
-  <w:num w:numId="2">
+  <w:num w:numId="2" w16cid:durableId="1228029063">
     <w:abstractNumId w:val="1"/>
   </w:num>
-  <w:num w:numId="3">
+  <w:num w:numId="3" w16cid:durableId="1955862747">
     <w:abstractNumId w:val="0"/>
   </w:num>
-  <w:num w:numId="4">
+  <w:num w:numId="4" w16cid:durableId="1795710851">
     <w:abstractNumId w:val="2"/>
     <w:lvlOverride w:ilvl="0">
       <w:startOverride w:val="1"/>
@@ -2829,7 +2681,7 @@
 </file>
 
 <file path=word/styles.xml><?xml version="1.0" encoding="utf-8"?>
-<w:styles xmlns:mc="http://schemas.openxmlformats.org/markup-compatibility/2006" xmlns:r="http://schemas.openxmlformats.org/officeDocument/2006/relationships" xmlns:w="http://schemas.openxmlformats.org/wordprocessingml/2006/main" xmlns:w14="http://schemas.microsoft.com/office/word/2010/wordml" xmlns:w15="http://schemas.microsoft.com/office/word/2012/wordml" xmlns:w16se="http://schemas.microsoft.com/office/word/2015/wordml/symex" mc:Ignorable="w14 w15 w16se">
+<w:styles xmlns:mc="http://schemas.openxmlformats.org/markup-compatibility/2006" xmlns:r="http://schemas.openxmlformats.org/officeDocument/2006/relationships" xmlns:w="http://schemas.openxmlformats.org/wordprocessingml/2006/main" xmlns:w14="http://schemas.microsoft.com/office/word/2010/wordml" xmlns:w15="http://schemas.microsoft.com/office/word/2012/wordml" xmlns:w16cex="http://schemas.microsoft.com/office/word/2018/wordml/cex" xmlns:w16cid="http://schemas.microsoft.com/office/word/2016/wordml/cid" xmlns:w16="http://schemas.microsoft.com/office/word/2018/wordml" xmlns:w16du="http://schemas.microsoft.com/office/word/2023/wordml/word16du" xmlns:w16sdtdh="http://schemas.microsoft.com/office/word/2020/wordml/sdtdatahash" xmlns:w16se="http://schemas.microsoft.com/office/word/2015/wordml/symex" mc:Ignorable="w14 w15 w16se w16cid w16 w16cex w16sdtdh w16du">
   <w:docDefaults>
     <w:rPrDefault>
       <w:rPr>
@@ -2843,7 +2695,7 @@
       </w:pPr>
     </w:pPrDefault>
   </w:docDefaults>
-  <w:latentStyles w:defLockedState="0" w:defUIPriority="99" w:defSemiHidden="0" w:defUnhideWhenUsed="0" w:defQFormat="0" w:count="371">
+  <w:latentStyles w:defLockedState="0" w:defUIPriority="99" w:defSemiHidden="0" w:defUnhideWhenUsed="0" w:defQFormat="0" w:count="376">
     <w:lsdException w:name="Normal" w:uiPriority="0" w:qFormat="1"/>
     <w:lsdException w:name="heading 1" w:uiPriority="9" w:qFormat="1"/>
     <w:lsdException w:name="heading 2" w:semiHidden="1" w:uiPriority="9" w:unhideWhenUsed="1" w:qFormat="1"/>
@@ -3215,6 +3067,11 @@
     <w:lsdException w:name="List Table 5 Dark Accent 6" w:uiPriority="50"/>
     <w:lsdException w:name="List Table 6 Colorful Accent 6" w:uiPriority="51"/>
     <w:lsdException w:name="List Table 7 Colorful Accent 6" w:uiPriority="52"/>
+    <w:lsdException w:name="Mention" w:semiHidden="1" w:unhideWhenUsed="1"/>
+    <w:lsdException w:name="Smart Hyperlink" w:semiHidden="1" w:unhideWhenUsed="1"/>
+    <w:lsdException w:name="Hashtag" w:semiHidden="1" w:unhideWhenUsed="1"/>
+    <w:lsdException w:name="Unresolved Mention" w:semiHidden="1" w:unhideWhenUsed="1"/>
+    <w:lsdException w:name="Smart Link" w:semiHidden="1" w:unhideWhenUsed="1"/>
   </w:latentStyles>
   <w:style w:type="paragraph" w:default="1" w:styleId="Normal">
     <w:name w:val="Normal"/>
@@ -3612,8 +3469,8 @@
       <w:lang w:val="pt-PT" w:eastAsia="en-US"/>
     </w:rPr>
   </w:style>
-  <w:style w:type="character" w:customStyle="1" w:styleId="UnresolvedMention">
-    <w:name w:val="Unresolved Mention"/>
+  <w:style w:type="character" w:customStyle="1" w:styleId="MenoPendente1">
+    <w:name w:val="Menção Pendente1"/>
     <w:basedOn w:val="Fontepargpadro"/>
     <w:uiPriority w:val="99"/>
     <w:semiHidden/>

</xml_diff>